<commit_message>
add head and tail
</commit_message>
<xml_diff>
--- a/doc/Moss-graph-viewr.docx
+++ b/doc/Moss-graph-viewr.docx
@@ -131,6 +131,10 @@
     <w:p>
       <w:pPr>
         <w:jc w:val="thaiDistribute"/>
+        <w:rPr>
+          <w:rFonts w:hint="cs"/>
+          <w:cs/>
+        </w:rPr>
       </w:pPr>
       <w:r>
         <w:rPr>
@@ -284,14 +288,57 @@
           <w:rFonts w:hint="cs"/>
           <w:cs/>
         </w:rPr>
-        <w:t>้ ภาษาไพธอน และไลบรารี</w:t>
-      </w:r>
-      <w:r>
-        <w:rPr>
-          <w:rFonts w:hint="cs"/>
-          <w:cs/>
-        </w:rPr>
-        <w:t xml:space="preserve">กราฟิกของไพธอนที่ชื่อว่า </w:t>
+        <w:t>้ ภาษา</w:t>
+      </w:r>
+      <w:r>
+        <w:rPr>
+          <w:rFonts w:hint="cs"/>
+          <w:cs/>
+        </w:rPr>
+        <w:t xml:space="preserve"> </w:t>
+      </w:r>
+      <w:r>
+        <w:rPr>
+          <w:rFonts w:hint="cs"/>
+        </w:rPr>
+        <w:t>Python</w:t>
+      </w:r>
+      <w:r>
+        <w:rPr>
+          <w:rFonts w:hint="cs"/>
+          <w:cs/>
+        </w:rPr>
+        <w:t xml:space="preserve"> และไลบรารี</w:t>
+      </w:r>
+      <w:r>
+        <w:rPr>
+          <w:rFonts w:hint="cs"/>
+          <w:cs/>
+        </w:rPr>
+        <w:t>กราฟิกของ</w:t>
+      </w:r>
+      <w:r>
+        <w:t xml:space="preserve"> </w:t>
+      </w:r>
+      <w:r>
+        <w:rPr>
+          <w:rFonts w:hint="cs"/>
+        </w:rPr>
+        <w:t>Python</w:t>
+      </w:r>
+      <w:r>
+        <w:rPr>
+          <w:rFonts w:hint="cs"/>
+          <w:cs/>
+        </w:rPr>
+        <w:t xml:space="preserve"> </w:t>
+      </w:r>
+      <w:r>
+        <w:rPr>
+          <w:rFonts w:hint="cs"/>
+          <w:cs/>
+        </w:rPr>
+        <w:t xml:space="preserve">ที่ชื่อว่า </w:t>
       </w:r>
       <w:r>
         <w:t xml:space="preserve">PyQt4 </w:t>
@@ -315,7 +362,7 @@
           <w:rFonts w:hint="cs"/>
           <w:cs/>
         </w:rPr>
-        <w:t>ไพธอนและตัวไลบราลีนี้</w:t>
+        <w:t>และตัวไลบราลีนี้</w:t>
       </w:r>
       <w:r>
         <w:rPr>
@@ -335,10 +382,16 @@
         <w:t xml:space="preserve"> (</w:t>
       </w:r>
       <w:r>
-        <w:t>Platform Independent</w:t>
-      </w:r>
-      <w:r>
-        <w:t xml:space="preserve"> ) </w:t>
+        <w:t xml:space="preserve">Platform </w:t>
+      </w:r>
+      <w:r>
+        <w:t>Independent</w:t>
+      </w:r>
+      <w:r>
+        <w:t>)</w:t>
+      </w:r>
+      <w:r>
+        <w:t xml:space="preserve"> </w:t>
       </w:r>
       <w:r>
         <w:rPr>
@@ -373,7 +426,22 @@
           <w:rFonts w:hint="cs"/>
           <w:cs/>
         </w:rPr>
-        <w:t>และใช้กับระบบปฏิการต่างๆได้</w:t>
+        <w:t>และใช้กับ</w:t>
+      </w:r>
+      <w:r>
+        <w:rPr>
+          <w:cs/>
+        </w:rPr>
+        <w:t>ระบบปฏิบัติการ</w:t>
+      </w:r>
+      <w:r>
+        <w:t> </w:t>
+      </w:r>
+      <w:r>
+        <w:rPr>
+          <w:cs/>
+        </w:rPr>
+        <w:t>ต่างๆได้</w:t>
       </w:r>
       <w:r>
         <w:rPr>
@@ -1349,6 +1417,9 @@
       </w:r>
       <w:r>
         <w:t>otebook, PC, Macintosh</w:t>
+      </w:r>
+      <w:r>
+        <w:t xml:space="preserve"> </w:t>
       </w:r>
       <w:r>
         <w:t>,MacBook</w:t>
@@ -2614,17 +2685,20 @@
           <w:b/>
           <w:bCs/>
         </w:rPr>
-        <w:t>1-1</w:t>
-      </w:r>
-      <w:r>
-        <w:t xml:space="preserve">  </w:t>
-      </w:r>
-      <w:r>
-        <w:rPr>
-          <w:rFonts w:hint="cs"/>
-          <w:cs/>
-        </w:rPr>
-        <w:t>ระยะเวลาในการดำเนินงาน</w:t>
+        <w:t>1-</w:t>
+      </w:r>
+      <w:r>
+        <w:rPr>
+          <w:b/>
+          <w:bCs/>
+        </w:rPr>
+        <w:t>1</w:t>
+      </w:r>
+      <w:r>
+        <w:rPr>
+          <w:cs/>
+        </w:rPr>
+        <w:t xml:space="preserve"> ระยะเวลาในการดำเนินงาน</w:t>
       </w:r>
     </w:p>
     <w:p>
@@ -3009,7 +3083,14 @@
           <w:rFonts w:hint="cs"/>
           <w:cs/>
         </w:rPr>
-        <w:t>สำหรับแต่ล่ะเวอร์ชั่นของโปรแกรม แต่ว่าการทำ</w:t>
+        <w:t>สำหรับแต่ล่ะรุ่น</w:t>
+      </w:r>
+      <w:r>
+        <w:rPr>
+          <w:rFonts w:hint="cs"/>
+          <w:cs/>
+        </w:rPr>
+        <w:t>ของโปรแกรม แต่ว่าการทำ</w:t>
       </w:r>
       <w:r>
         <w:rPr>
@@ -3128,7 +3209,28 @@
           <w:rFonts w:hint="cs"/>
           <w:cs/>
         </w:rPr>
-        <w:t xml:space="preserve"> ละ</w:t>
+        <w:t xml:space="preserve"> </w:t>
+      </w:r>
+      <w:r>
+        <w:rPr>
+          <w:rFonts w:hint="cs"/>
+          <w:cs/>
+        </w:rPr>
+        <w:t>แ</w:t>
+      </w:r>
+      <w:r>
+        <w:rPr>
+          <w:rFonts w:hint="cs"/>
+          <w:cs/>
+        </w:rPr>
+        <w:t>ละ</w:t>
+      </w:r>
+      <w:r>
+        <w:rPr>
+          <w:rFonts w:hint="cs"/>
+          <w:cs/>
+        </w:rPr>
+        <w:t>การ</w:t>
       </w:r>
       <w:r>
         <w:rPr>
@@ -3291,14 +3393,31 @@
         <w:t xml:space="preserve">เป็นบริการแบบหนึ่งของ </w:t>
       </w:r>
       <w:r>
-        <w:t xml:space="preserve">google </w:t>
-      </w:r>
-      <w:r>
-        <w:rPr>
-          <w:rFonts w:hint="cs"/>
-          <w:cs/>
-        </w:rPr>
-        <w:t>ที่มีไว้เพื่อสนับสนุนการทำงานของโปรแกรมเมอร์โอเพนซอร์ส ซึ่งมีบริการในการจัดการเกี่ยวกับโปรเจคที่นักพัฒนาต้องการสร้างอยู่หลายอย่างเช่น</w:t>
+        <w:t>Google</w:t>
+      </w:r>
+      <w:r>
+        <w:t xml:space="preserve"> </w:t>
+      </w:r>
+      <w:r>
+        <w:rPr>
+          <w:rFonts w:hint="cs"/>
+          <w:cs/>
+        </w:rPr>
+        <w:t>ที่มีไว้เพื่อสนับสนุนการทำงานของโปรแกรมเมอร์โอเพนซอร์ส ซึ่งมีบริการในการจัดการเกี่ยวกับ</w:t>
+      </w:r>
+      <w:r>
+        <w:rPr>
+          <w:rFonts w:hint="cs"/>
+          <w:cs/>
+        </w:rPr>
+        <w:t>โครงการ</w:t>
+      </w:r>
+      <w:r>
+        <w:rPr>
+          <w:rFonts w:hint="cs"/>
+          <w:cs/>
+        </w:rPr>
+        <w:t>ที่นักพัฒนาต้องการสร้างอยู่หลายอย่างเช่น</w:t>
       </w:r>
     </w:p>
     <w:p>
@@ -3325,7 +3444,43 @@
           <w:szCs w:val="32"/>
           <w:cs/>
         </w:rPr>
-        <w:t>สำหรับอภิปรายเกี่ยวกับโปรเจคในกรณีที่ทำร่วมกันหลายคน หรือว่าเอาไว้ทำเอกสารออนไลน์เกี่ยวกับโปรเจคได้</w:t>
+        <w:t>สำหรับอภิปรายเกี่ยวกับ</w:t>
+      </w:r>
+      <w:r>
+        <w:rPr>
+          <w:rFonts w:hint="cs"/>
+          <w:sz w:val="24"/>
+          <w:szCs w:val="32"/>
+          <w:cs/>
+        </w:rPr>
+        <w:t>โครงการ</w:t>
+      </w:r>
+      <w:r>
+        <w:rPr>
+          <w:rFonts w:hint="cs"/>
+          <w:sz w:val="24"/>
+          <w:szCs w:val="32"/>
+          <w:cs/>
+        </w:rPr>
+        <w:t>ในกรณีที่ทำร่วมกันหลายคน หรือว่าเอาไว้ทำเอกสารออนไลน์เกี่ยวกับ</w:t>
+      </w:r>
+      <w:r>
+        <w:rPr>
+          <w:rFonts w:hint="cs"/>
+          <w:sz w:val="24"/>
+          <w:szCs w:val="32"/>
+          <w:cs/>
+        </w:rPr>
+        <w:t>โครงการ</w:t>
+      </w:r>
+      <w:r>
+        <w:rPr>
+          <w:rFonts w:hint="cs"/>
+          <w:sz w:val="24"/>
+          <w:szCs w:val="32"/>
+          <w:cs/>
+        </w:rPr>
+        <w:t>ได้</w:t>
       </w:r>
     </w:p>
     <w:p>
@@ -3368,7 +3523,25 @@
           <w:szCs w:val="32"/>
           <w:cs/>
         </w:rPr>
-        <w:t xml:space="preserve"> โปรแกรมหรือสิ่งที่จำเป็นต่างสำหรับโปรเจคและกำหนดได้ว่าใครสามารถดาวน์โหลด ซึ่งอาจจะเป็นกลุ่มผู้พัฒนาหรือบุคคลทั่วไปก็ได้</w:t>
+        <w:t xml:space="preserve"> โปรแกรมหรือสิ่งที่จำเป็นต่างสำหรับ</w:t>
+      </w:r>
+      <w:r>
+        <w:rPr>
+          <w:rFonts w:hint="cs"/>
+          <w:sz w:val="24"/>
+          <w:szCs w:val="32"/>
+          <w:cs/>
+        </w:rPr>
+        <w:t>โครงการ</w:t>
+      </w:r>
+      <w:r>
+        <w:rPr>
+          <w:rFonts w:hint="cs"/>
+          <w:sz w:val="24"/>
+          <w:szCs w:val="32"/>
+          <w:cs/>
+        </w:rPr>
+        <w:t>และกำหนดได้ว่าใครสามารถดาวน์โหลด ซึ่งอาจจะเป็นกลุ่มผู้พัฒนาหรือบุคคลทั่วไปก็ได้</w:t>
       </w:r>
     </w:p>
     <w:p>
@@ -3474,9 +3647,16 @@
       </w:r>
       <w:r>
         <w:rPr>
-          <w:rFonts w:hint="cs"/>
           <w:sz w:val="24"/>
           <w:szCs w:val="32"/>
+        </w:rPr>
+        <w:t xml:space="preserve"> </w:t>
+      </w:r>
+      <w:r>
+        <w:rPr>
+          <w:rFonts w:hint="cs"/>
+          <w:sz w:val="24"/>
+          <w:szCs w:val="32"/>
           <w:cs/>
         </w:rPr>
         <w:t>ที่ได้ทำการแก้ไขกลับไปที่</w:t>
@@ -3487,16 +3667,23 @@
           <w:szCs w:val="32"/>
           <w:cs/>
         </w:rPr>
-        <w:t>เซอร์เวอร์</w:t>
-      </w:r>
-      <w:r>
-        <w:rPr>
-          <w:rFonts w:hint="cs"/>
+        <w:t>เซิร์ฟเวอร์</w:t>
+      </w:r>
+      <w:r>
+        <w:rPr>
           <w:sz w:val="24"/>
           <w:szCs w:val="32"/>
-          <w:cs/>
-        </w:rPr>
-        <w:t xml:space="preserve"> )</w:t>
+        </w:rPr>
+        <w:t> </w:t>
+      </w:r>
+      <w:r>
+        <w:rPr>
+          <w:rFonts w:hint="cs"/>
+          <w:sz w:val="24"/>
+          <w:szCs w:val="32"/>
+          <w:cs/>
+        </w:rPr>
+        <w:t>)</w:t>
       </w:r>
     </w:p>
     <w:p>
@@ -3519,14 +3706,23 @@
           <w:szCs w:val="32"/>
           <w:cs/>
         </w:rPr>
-        <w:t>บุคคุลทั่วไป(ไม่มีการส่ง</w:t>
-      </w:r>
-      <w:r>
-        <w:rPr>
+        <w:t>บุคค</w:t>
+      </w:r>
+      <w:r>
+        <w:rPr>
+          <w:rFonts w:hint="cs"/>
           <w:sz w:val="24"/>
           <w:szCs w:val="32"/>
           <w:cs/>
         </w:rPr>
+        <w:t>ลทั่วไป(ไม่มีการส่ง</w:t>
+      </w:r>
+      <w:r>
+        <w:rPr>
+          <w:sz w:val="24"/>
+          <w:szCs w:val="32"/>
+          <w:cs/>
+        </w:rPr>
         <w:t>ซอร์สโค้ด</w:t>
       </w:r>
       <w:r>
@@ -3544,16 +3740,23 @@
           <w:szCs w:val="32"/>
           <w:cs/>
         </w:rPr>
-        <w:t>เซอร์เวอร์</w:t>
-      </w:r>
-      <w:r>
-        <w:rPr>
-          <w:rFonts w:hint="cs"/>
+        <w:t>เซิร์ฟเวอร์</w:t>
+      </w:r>
+      <w:r>
+        <w:rPr>
           <w:sz w:val="24"/>
           <w:szCs w:val="32"/>
-          <w:cs/>
-        </w:rPr>
-        <w:t xml:space="preserve"> )</w:t>
+        </w:rPr>
+        <w:t> </w:t>
+      </w:r>
+      <w:r>
+        <w:rPr>
+          <w:rFonts w:hint="cs"/>
+          <w:sz w:val="24"/>
+          <w:szCs w:val="32"/>
+          <w:cs/>
+        </w:rPr>
+        <w:t>)</w:t>
       </w:r>
     </w:p>
     <w:p>
@@ -3574,7 +3777,21 @@
           <w:rFonts w:hint="cs"/>
           <w:cs/>
         </w:rPr>
-        <w:t xml:space="preserve">การให้บริการในการควบคุมเวอร์ชั่นของโปรแกรมด้วย </w:t>
+        <w:t>การให้บริการในการควบคุม</w:t>
+      </w:r>
+      <w:r>
+        <w:rPr>
+          <w:rFonts w:hint="cs"/>
+          <w:cs/>
+        </w:rPr>
+        <w:t>รุ่น</w:t>
+      </w:r>
+      <w:r>
+        <w:rPr>
+          <w:rFonts w:hint="cs"/>
+          <w:cs/>
+        </w:rPr>
+        <w:t xml:space="preserve">ของโปรแกรมด้วย </w:t>
       </w:r>
       <w:r>
         <w:t xml:space="preserve">svn </w:t>
@@ -3590,7 +3807,10 @@
         <w:rPr>
           <w:cs/>
         </w:rPr>
-        <w:t>เซอร์เวอร์</w:t>
+        <w:t>เซิร์ฟเวอร์</w:t>
+      </w:r>
+      <w:r>
+        <w:t xml:space="preserve">  </w:t>
       </w:r>
       <w:r>
         <w:rPr>
@@ -3600,7 +3820,10 @@
         <w:t xml:space="preserve">ของ </w:t>
       </w:r>
       <w:r>
-        <w:t xml:space="preserve">google </w:t>
+        <w:t>Google</w:t>
+      </w:r>
+      <w:r>
+        <w:t xml:space="preserve"> </w:t>
       </w:r>
       <w:r>
         <w:rPr>
@@ -3721,7 +3944,16 @@
         <w:rPr>
           <w:cs/>
         </w:rPr>
-        <w:t>ซึ่งไพธอนเป็น การจัดการชนิดของตัวแปรแบบแปรผันตามข้อมูลที่บรรจุอยู่ (</w:t>
+        <w:t>ซึ่ง</w:t>
+      </w:r>
+      <w:r>
+        <w:t xml:space="preserve"> Python </w:t>
+      </w:r>
+      <w:r>
+        <w:rPr>
+          <w:cs/>
+        </w:rPr>
+        <w:t>เป็น การจัดการชนิดของตัวแปรแบบแปรผันตามข้อมูลที่บรรจุอยู่ (</w:t>
       </w:r>
       <w:r>
         <w:t xml:space="preserve">Fully dynamically typed) </w:t>
@@ -3757,7 +3989,16 @@
         <w:rPr>
           <w:cs/>
         </w:rPr>
-        <w:t xml:space="preserve">และภาษาไพธอนยังเป็นแนวคิดที่ทำให้เกิดภาษาใหม่ ๆ ซึ่งได้แก่ </w:t>
+        <w:t>และภาษา</w:t>
+      </w:r>
+      <w:r>
+        <w:t xml:space="preserve"> Python </w:t>
+      </w:r>
+      <w:r>
+        <w:rPr>
+          <w:cs/>
+        </w:rPr>
+        <w:t xml:space="preserve">ยังเป็นแนวคิดที่ทำให้เกิดภาษาใหม่ ๆ ซึ่งได้แก่ </w:t>
       </w:r>
       <w:r>
         <w:t xml:space="preserve">Ruby </w:t>
@@ -3784,11 +4025,14 @@
         <w:jc w:val="thaiDistribute"/>
       </w:pPr>
       <w:r>
-        <w:rPr>
-          <w:cs/>
-        </w:rPr>
         <w:lastRenderedPageBreak/>
-        <w:t xml:space="preserve">ไพธอนนั้นพัฒนาเป็นโครงการ </w:t>
+        <w:t xml:space="preserve"> Python </w:t>
+      </w:r>
+      <w:r>
+        <w:rPr>
+          <w:cs/>
+        </w:rPr>
+        <w:t xml:space="preserve">นั้นพัฒนาเป็นโครงการ </w:t>
       </w:r>
       <w:r>
         <w:t xml:space="preserve">Open source </w:t>
@@ -3806,7 +4050,16 @@
         <w:rPr>
           <w:cs/>
         </w:rPr>
-        <w:t xml:space="preserve">และสามารถหาข้อมูลและตัวแปรภาษาได้จากเว็บไซต์ของไพธอนเอง ที่ </w:t>
+        <w:t>และสามารถหาข้อมูลและตัวแปรภาษาได้จากเว็บไซต์ของ</w:t>
+      </w:r>
+      <w:r>
+        <w:t xml:space="preserve"> Python </w:t>
+      </w:r>
+      <w:r>
+        <w:rPr>
+          <w:cs/>
+        </w:rPr>
+        <w:t xml:space="preserve">เอง ที่ </w:t>
       </w:r>
       <w:r>
         <w:t xml:space="preserve">http://www.python.org/ </w:t>
@@ -3988,10 +4241,13 @@
         <w:jc w:val="thaiDistribute"/>
       </w:pPr>
       <w:r>
-        <w:rPr>
-          <w:cs/>
-        </w:rPr>
-        <w:t xml:space="preserve">ไพธอนสร้างขึ้นครั้งแรกในปี </w:t>
+        <w:t xml:space="preserve"> Python </w:t>
+      </w:r>
+      <w:r>
+        <w:rPr>
+          <w:cs/>
+        </w:rPr>
+        <w:t xml:space="preserve">สร้างขึ้นครั้งแรกในปี </w:t>
       </w:r>
       <w:r>
         <w:t xml:space="preserve">1990 </w:t>
@@ -4054,7 +4310,16 @@
         <w:rPr>
           <w:cs/>
         </w:rPr>
-        <w:t xml:space="preserve">ถือว่าเป็นผู้ริเริ่มและคิดค้น แต่เค้าก็ยังคิดว่าผลงานอย่างไพธอนนั้น เป็นผลงานความรู้ที่ทำขึ้นเพื่อความสนุกสนานโดยได้อ้างอิงงานชิ้นนี้ของเขาว่าเป็น </w:t>
+        <w:t>ถือว่าเป็นผู้ริเริ่มและคิดค้น แต่เค้าก็ยังคิดว่าผลงานอย่าง</w:t>
+      </w:r>
+      <w:r>
+        <w:t xml:space="preserve"> Python </w:t>
+      </w:r>
+      <w:r>
+        <w:rPr>
+          <w:cs/>
+        </w:rPr>
+        <w:t xml:space="preserve">นั้น เป็นผลงานความรู้ที่ทำขึ้นเพื่อความสนุกสนานโดยได้อ้างอิงงานชิ้นนี้ของเขาว่าเป็น </w:t>
       </w:r>
       <w:r>
         <w:t xml:space="preserve">Benevolent Dictator for Life (BDFL) </w:t>
@@ -4111,7 +4376,16 @@
         <w:rPr>
           <w:cs/>
         </w:rPr>
-        <w:t xml:space="preserve">โดยที่ในไพธอน </w:t>
+        <w:t>โดยที่ใน</w:t>
+      </w:r>
+      <w:r>
+        <w:t xml:space="preserve"> Python </w:t>
+      </w:r>
+      <w:r>
+        <w:rPr>
+          <w:cs/>
+        </w:rPr>
+        <w:t xml:space="preserve"> </w:t>
       </w:r>
       <w:r>
         <w:t xml:space="preserve">1.2 </w:t>
@@ -4138,7 +4412,16 @@
         <w:rPr>
           <w:cs/>
         </w:rPr>
-        <w:t xml:space="preserve">ได้กลับมาพัฒนาไพธอนต่อที่ </w:t>
+        <w:t>ได้กลับมาพัฒนา</w:t>
+      </w:r>
+      <w:r>
+        <w:t xml:space="preserve"> Python </w:t>
+      </w:r>
+      <w:r>
+        <w:rPr>
+          <w:cs/>
+        </w:rPr>
+        <w:t xml:space="preserve">ต่อที่ </w:t>
       </w:r>
       <w:r>
         <w:t xml:space="preserve">Corporation for National Research Initiatives (CNRI) </w:t>
@@ -4213,7 +4496,16 @@
         <w:rPr>
           <w:cs/>
         </w:rPr>
-        <w:t xml:space="preserve">เพื่อทำงานให้การทำธุรกิจพัฒนาซอฟต์แวร์แบบเต็มตัว โดยก่อนที่จะเริ่มทำงานธุรกิจ เขาก็ได้ทำให้ไพธอนนั้นอยู่บนสัญญาลิขสิทธิ์แบบ </w:t>
+        <w:t>เพื่อทำงานให้การทำธุรกิจพัฒนาซอฟต์แวร์แบบเต็มตัว โดยก่อนที่จะเริ่มทำงานธุรกิจ เขาก็ได้ทำให้</w:t>
+      </w:r>
+      <w:r>
+        <w:t xml:space="preserve"> Python </w:t>
+      </w:r>
+      <w:r>
+        <w:rPr>
+          <w:cs/>
+        </w:rPr>
+        <w:t xml:space="preserve">นั้นอยู่บนสัญญาลิขสิทธิ์แบบ </w:t>
       </w:r>
       <w:r>
         <w:t xml:space="preserve">General Public License (GPL) </w:t>
@@ -4240,7 +4532,16 @@
         <w:rPr>
           <w:cs/>
         </w:rPr>
-        <w:t>ได้รวมกันเปิดเผยรหัสโปรแกรมทั้งหมด เพื่อให้ไพธอนนั้นได้ชื่อว่าเป็นซอ</w:t>
+        <w:t>ได้รวมกันเปิดเผยรหัสโปรแกรมทั้งหมด เพื่อให้</w:t>
+      </w:r>
+      <w:r>
+        <w:t xml:space="preserve"> Python </w:t>
+      </w:r>
+      <w:r>
+        <w:rPr>
+          <w:cs/>
+        </w:rPr>
+        <w:t>นั้นได้ชื่อว่าเป็นซอ</w:t>
       </w:r>
       <w:r>
         <w:rPr>
@@ -4328,7 +4629,16 @@
           <w:cs/>
         </w:rPr>
         <w:lastRenderedPageBreak/>
-        <w:t xml:space="preserve">โดยในปีนั้นเองไพธอน </w:t>
+        <w:t>โดยในปีนั้นเอง</w:t>
+      </w:r>
+      <w:r>
+        <w:t xml:space="preserve"> Python </w:t>
+      </w:r>
+      <w:r>
+        <w:rPr>
+          <w:cs/>
+        </w:rPr>
+        <w:t xml:space="preserve"> </w:t>
       </w:r>
       <w:r>
         <w:t xml:space="preserve">1.6.1 </w:t>
@@ -4421,7 +4731,16 @@
         <w:rPr>
           <w:cs/>
         </w:rPr>
-        <w:t xml:space="preserve">โดยในไพธอนรุ่นที่ </w:t>
+        <w:t>โดยใน</w:t>
+      </w:r>
+      <w:r>
+        <w:t xml:space="preserve"> Python </w:t>
+      </w:r>
+      <w:r>
+        <w:rPr>
+          <w:cs/>
+        </w:rPr>
+        <w:t xml:space="preserve">รุ่นที่ </w:t>
       </w:r>
       <w:r>
         <w:t xml:space="preserve">2.0 </w:t>
@@ -4439,7 +4758,16 @@
         <w:rPr>
           <w:cs/>
         </w:rPr>
-        <w:t xml:space="preserve">และหลังจากที่ไพธอนออกรุ่นที่ </w:t>
+        <w:t>และหลังจากที่</w:t>
+      </w:r>
+      <w:r>
+        <w:t xml:space="preserve"> Python </w:t>
+      </w:r>
+      <w:r>
+        <w:rPr>
+          <w:cs/>
+        </w:rPr>
+        <w:t xml:space="preserve">ออกรุ่นที่ </w:t>
       </w:r>
       <w:r>
         <w:t xml:space="preserve">2.0 </w:t>
@@ -4487,10 +4815,13 @@
         <w:jc w:val="thaiDistribute"/>
       </w:pPr>
       <w:r>
-        <w:rPr>
-          <w:cs/>
-        </w:rPr>
-        <w:t xml:space="preserve">ไพธอนรุ่น </w:t>
+        <w:t xml:space="preserve"> Python </w:t>
+      </w:r>
+      <w:r>
+        <w:rPr>
+          <w:cs/>
+        </w:rPr>
+        <w:t xml:space="preserve">รุ่น </w:t>
       </w:r>
       <w:r>
         <w:t xml:space="preserve">2.1 </w:t>
@@ -4508,7 +4839,16 @@
         <w:rPr>
           <w:cs/>
         </w:rPr>
-        <w:t xml:space="preserve">มากกว่าไพธอนรุ่น </w:t>
+        <w:t>มากกว่า</w:t>
+      </w:r>
+      <w:r>
+        <w:t xml:space="preserve"> Python </w:t>
+      </w:r>
+      <w:r>
+        <w:rPr>
+          <w:cs/>
+        </w:rPr>
+        <w:t xml:space="preserve">รุ่น </w:t>
       </w:r>
       <w:r>
         <w:t xml:space="preserve">2.0 </w:t>
@@ -4526,7 +4866,16 @@
         <w:rPr>
           <w:cs/>
         </w:rPr>
-        <w:t xml:space="preserve">โดยที่ในไพธอนรุ่น </w:t>
+        <w:t>โดยที่ใน</w:t>
+      </w:r>
+      <w:r>
+        <w:t xml:space="preserve"> Python </w:t>
+      </w:r>
+      <w:r>
+        <w:rPr>
+          <w:cs/>
+        </w:rPr>
+        <w:t xml:space="preserve">รุ่น </w:t>
       </w:r>
       <w:r>
         <w:t xml:space="preserve">2.1 alpha </w:t>
@@ -4580,7 +4929,25 @@
         <w:rPr>
           <w:cs/>
         </w:rPr>
-        <w:t xml:space="preserve">ผู้พัฒนาไพธอนมีการประชุมและถกเถียงกันในเรื่องของความสามารถใหม่ ๆ ในไพธอนรุ่นที่ </w:t>
+        <w:t>ผู้พัฒนา</w:t>
+      </w:r>
+      <w:r>
+        <w:t xml:space="preserve"> Python </w:t>
+      </w:r>
+      <w:r>
+        <w:rPr>
+          <w:cs/>
+        </w:rPr>
+        <w:t>มีการประชุมและถกเถียงกันในเรื่องของความสามารถใหม่ ๆ ใน</w:t>
+      </w:r>
+      <w:r>
+        <w:t xml:space="preserve"> Python </w:t>
+      </w:r>
+      <w:r>
+        <w:rPr>
+          <w:cs/>
+        </w:rPr>
+        <w:t xml:space="preserve">รุ่นที่ </w:t>
       </w:r>
       <w:r>
         <w:t xml:space="preserve">3.0 </w:t>
@@ -4616,7 +4983,16 @@
         <w:rPr>
           <w:cs/>
         </w:rPr>
-        <w:t xml:space="preserve">ลดทอนคุณสมบัติที่ซ้ำซ้อนด้วยการยกเลิกเส้นทางที่เดินผ่านมาแล้ว) โดยในตอนนนี้ยังไม่มีตารางงานของไพธอน รุ่น </w:t>
+        <w:t>ลดทอนคุณสมบัติที่ซ้ำซ้อนด้วยการยกเลิกเส้นทางที่เดินผ่านมาแล้ว) โดยในตอนนนี้ยังไม่มีตารางงานของ</w:t>
+      </w:r>
+      <w:r>
+        <w:t xml:space="preserve"> Python </w:t>
+      </w:r>
+      <w:r>
+        <w:rPr>
+          <w:cs/>
+        </w:rPr>
+        <w:t xml:space="preserve"> รุ่น </w:t>
       </w:r>
       <w:r>
         <w:t xml:space="preserve">3.0 </w:t>
@@ -4748,10 +5124,13 @@
         <w:jc w:val="thaiDistribute"/>
       </w:pPr>
       <w:r>
-        <w:rPr>
-          <w:cs/>
-        </w:rPr>
-        <w:t>ไพธอนเป็นภาษาที่สามารถสร้างงานได้หลากหลายกระบวนทัศน์ (</w:t>
+        <w:t xml:space="preserve"> Python </w:t>
+      </w:r>
+      <w:r>
+        <w:rPr>
+          <w:cs/>
+        </w:rPr>
+        <w:t>เป็นภาษาที่สามารถสร้างงานได้หลากหลายกระบวนทัศน์ (</w:t>
       </w:r>
       <w:r>
         <w:t xml:space="preserve">Multi-paradigm language) </w:t>
@@ -4803,7 +5182,16 @@
         <w:rPr>
           <w:cs/>
         </w:rPr>
-        <w:t>นำเอามาใช้ทั้งแบบเดียว ๆ และนำมาใช้ร่วมกัน ซึ่งไพธอนนั้นเป็น ภาษาที่มีการตรวจสอบชนิดตัวแปรแบบยืดหยุ่น (</w:t>
+        <w:t>นำเอามาใช้ทั้งแบบเดียว ๆ และนำมาใช้ร่วมกัน ซึ่ง</w:t>
+      </w:r>
+      <w:r>
+        <w:t xml:space="preserve"> Python </w:t>
+      </w:r>
+      <w:r>
+        <w:rPr>
+          <w:cs/>
+        </w:rPr>
+        <w:t>นั้นเป็น ภาษาที่มีการตรวจสอบชนิดตัวแปรแบบยืดหยุ่น (</w:t>
       </w:r>
       <w:r>
         <w:t xml:space="preserve">dynamically type-checked) </w:t>
@@ -4861,7 +5249,43 @@
         <w:rPr>
           <w:cs/>
         </w:rPr>
-        <w:t xml:space="preserve">ง่ายต่อการเรียนรู้ โดยภาษาไพธอนมีโครงสร้างของภาษาไม่ซับซ้อนเข้าใจง่าย ซึ่งโครงสร้างภาษาไพธอนจะคล้ายกับภาษาซีมาก เพราะภาษาไพธอน สร้างขึ้นมาโดยใช้ภาษาซี ทำให้ผู้ที่คุ้นเคยภาษาซี อยู่แล้วใช้งานภาษาไพธอนได้ไม่ยาก นอกจากนี้โดยตัวภาษาเองมีความยืดหยุ่นสูงทำให้การจัดการกับงานด้านข้อความ และ </w:t>
+        <w:t>ง่ายต่อการเรียนรู้ โดยภาษา</w:t>
+      </w:r>
+      <w:r>
+        <w:t xml:space="preserve"> Python </w:t>
+      </w:r>
+      <w:r>
+        <w:rPr>
+          <w:cs/>
+        </w:rPr>
+        <w:t>มีโครงสร้างของภาษาไม่ซับซ้อนเข้าใจง่าย ซึ่งโครงสร้างภาษา</w:t>
+      </w:r>
+      <w:r>
+        <w:t xml:space="preserve"> Python </w:t>
+      </w:r>
+      <w:r>
+        <w:rPr>
+          <w:cs/>
+        </w:rPr>
+        <w:t>จะคล้ายกับภาษาซีมาก เพราะภาษา</w:t>
+      </w:r>
+      <w:r>
+        <w:t xml:space="preserve"> Python </w:t>
+      </w:r>
+      <w:r>
+        <w:rPr>
+          <w:cs/>
+        </w:rPr>
+        <w:t xml:space="preserve"> สร้างขึ้นมาโดยใช้ภาษาซี ทำให้ผู้ที่คุ้นเคยภาษาซี อยู่แล้วใช้งานภาษา</w:t>
+      </w:r>
+      <w:r>
+        <w:t xml:space="preserve"> Python </w:t>
+      </w:r>
+      <w:r>
+        <w:rPr>
+          <w:cs/>
+        </w:rPr>
+        <w:t xml:space="preserve">ได้ไม่ยาก นอกจากนี้โดยตัวภาษาเองมีความยืดหยุ่นสูงทำให้การจัดการกับงานด้านข้อความ และ </w:t>
       </w:r>
       <w:r>
         <w:t xml:space="preserve">Text File </w:t>
@@ -4885,7 +5309,16 @@
         <w:rPr>
           <w:cs/>
         </w:rPr>
-        <w:t xml:space="preserve">ไม่ต้องเสียค่าใช้จ่ายใดๆ ทั้งสิ้น เพราะตัวแปรภาษาไพธอนอยู่ภายใต้ลิขสิทธิ์ </w:t>
+        <w:t>ไม่ต้องเสียค่าใช้จ่ายใดๆ ทั้งสิ้น เพราะตัวแปรภาษา</w:t>
+      </w:r>
+      <w:r>
+        <w:t xml:space="preserve"> Python </w:t>
+      </w:r>
+      <w:r>
+        <w:rPr>
+          <w:cs/>
+        </w:rPr>
+        <w:t xml:space="preserve">อยู่ภายใต้ลิขสิทธิ์ </w:t>
       </w:r>
       <w:r>
         <w:t xml:space="preserve">Python Software Foundation License (PSFL) </w:t>
@@ -4930,7 +5363,16 @@
         <w:rPr>
           <w:cs/>
         </w:rPr>
-        <w:t xml:space="preserve">ใช้ได้หลายแพลตฟอร์ม ในช่วงแรกภาษาไพธอนถูกออกแบบใช้งานกับระบบ </w:t>
+        <w:t>ใช้ได้หลายแพลตฟอร์ม ในช่วงแรกภาษา</w:t>
+      </w:r>
+      <w:r>
+        <w:t xml:space="preserve"> Python </w:t>
+      </w:r>
+      <w:r>
+        <w:rPr>
+          <w:cs/>
+        </w:rPr>
+        <w:t xml:space="preserve">ถูกออกแบบใช้งานกับระบบ </w:t>
       </w:r>
       <w:r>
         <w:t xml:space="preserve">Unix </w:t>
@@ -4939,7 +5381,16 @@
         <w:rPr>
           <w:cs/>
         </w:rPr>
-        <w:t xml:space="preserve">อยู่ก็จริง แต่ในปัจจุบันได้มีการพัฒนาตัวแปลภาษาไพธอน ให้สามารถใช้กับระบบปฏิบัติการอื่นๆ อาทิเช่น </w:t>
+        <w:t>อยู่ก็จริง แต่ในปัจจุบันได้มีการพัฒนาตัวแปลภาษา</w:t>
+      </w:r>
+      <w:r>
+        <w:t xml:space="preserve"> Python </w:t>
+      </w:r>
+      <w:r>
+        <w:rPr>
+          <w:cs/>
+        </w:rPr>
+        <w:t xml:space="preserve"> ให้สามารถใช้กับระบบปฏิบัติการอื่นๆ อาทิเช่น </w:t>
       </w:r>
       <w:r>
         <w:t xml:space="preserve">Linux Platform, Windows Platform, OS/2, Amiga, Mac OS X </w:t>
@@ -4994,7 +5445,16 @@
         <w:rPr>
           <w:cs/>
         </w:rPr>
-        <w:t xml:space="preserve">ภาษาไพธอนถูกสร้างขึ้นโดยได้รวบรวมเอาส่วนดีของภาษาต่างๆ เข้ามาไว้ด้วยกัน อาทิเช่น ภาษา </w:t>
+        <w:t>ภาษา</w:t>
+      </w:r>
+      <w:r>
+        <w:t xml:space="preserve"> Python </w:t>
+      </w:r>
+      <w:r>
+        <w:rPr>
+          <w:cs/>
+        </w:rPr>
+        <w:t xml:space="preserve">ถูกสร้างขึ้นโดยได้รวบรวมเอาส่วนดีของภาษาต่างๆ เข้ามาไว้ด้วยกัน อาทิเช่น ภาษา </w:t>
       </w:r>
       <w:r>
         <w:t xml:space="preserve">ABC, Modula-3, Icon, ANSI C, Perl, Lisp, Smalltalk </w:t>
@@ -5018,10 +5478,13 @@
         <w:jc w:val="thaiDistribute"/>
       </w:pPr>
       <w:r>
-        <w:rPr>
-          <w:cs/>
-        </w:rPr>
-        <w:t xml:space="preserve">ไพธอนสามารถรวมการพัฒนาของระบบเข้ากับ </w:t>
+        <w:t xml:space="preserve"> Python </w:t>
+      </w:r>
+      <w:r>
+        <w:rPr>
+          <w:cs/>
+        </w:rPr>
+        <w:t xml:space="preserve">สามารถรวมการพัฒนาของระบบเข้ากับ </w:t>
       </w:r>
       <w:r>
         <w:t>COM, .NET</w:t>
@@ -5066,7 +5529,16 @@
         <w:rPr>
           <w:cs/>
         </w:rPr>
-        <w:t xml:space="preserve">เพื่อทำการพัฒนาซอฟต์แวร์จากภาษาไพธอนสำหรับ </w:t>
+        <w:t>เพื่อทำการพัฒนาซอฟต์แวร์จากภาษา</w:t>
+      </w:r>
+      <w:r>
+        <w:t xml:space="preserve"> Python </w:t>
+      </w:r>
+      <w:r>
+        <w:rPr>
+          <w:cs/>
+        </w:rPr>
+        <w:t xml:space="preserve">สำหรับ </w:t>
       </w:r>
       <w:r>
         <w:t>Java Virtual Machine</w:t>
@@ -5111,7 +5583,16 @@
         <w:rPr>
           <w:cs/>
         </w:rPr>
-        <w:t>เพื่อจะทำให้ไพธอนนั้นสามารถทำงานได้บน .</w:t>
+        <w:t>เพื่อจะทำให้</w:t>
+      </w:r>
+      <w:r>
+        <w:t xml:space="preserve"> Python </w:t>
+      </w:r>
+      <w:r>
+        <w:rPr>
+          <w:cs/>
+        </w:rPr>
+        <w:t>นั้นสามารถทำงานได้บน .</w:t>
       </w:r>
       <w:r>
         <w:t xml:space="preserve">Net Framework </w:t>
@@ -5135,11 +5616,14 @@
         <w:jc w:val="thaiDistribute"/>
       </w:pPr>
       <w:r>
-        <w:rPr>
-          <w:cs/>
-        </w:rPr>
         <w:lastRenderedPageBreak/>
-        <w:t xml:space="preserve">ไพธอนนั้นสนับสนุน </w:t>
+        <w:t xml:space="preserve"> Python </w:t>
+      </w:r>
+      <w:r>
+        <w:rPr>
+          <w:cs/>
+        </w:rPr>
+        <w:t xml:space="preserve">นั้นสนับสนุน </w:t>
       </w:r>
       <w:r>
         <w:t xml:space="preserve">Internet Communications Engine (ICE) </w:t>
@@ -5163,7 +5647,16 @@
         <w:rPr>
           <w:cs/>
         </w:rPr>
-        <w:t xml:space="preserve">บางครั้งนักพัฒนาอาจจะพบว่าไพธอนไม่สามารถทำงานบางอย่างได้ แต่นักพัฒนาต้องการให้มันทำงานได้ ก็สามารถพัฒนาเพิ่มได้ในรูปแบบของ </w:t>
+        <w:t>บางครั้งนักพัฒนาอาจจะพบว่า</w:t>
+      </w:r>
+      <w:r>
+        <w:t xml:space="preserve"> Python </w:t>
+      </w:r>
+      <w:r>
+        <w:rPr>
+          <w:cs/>
+        </w:rPr>
+        <w:t xml:space="preserve">ไม่สามารถทำงานบางอย่างได้ แต่นักพัฒนาต้องการให้มันทำงานได้ ก็สามารถพัฒนาเพิ่มได้ในรูปแบบของ </w:t>
       </w:r>
       <w:r>
         <w:t xml:space="preserve">extension modules </w:t>
@@ -5217,7 +5710,16 @@
         <w:rPr>
           <w:cs/>
         </w:rPr>
-        <w:t xml:space="preserve">ภาษาไพธอนเป็นสามารถพัฒนาเป็นภาษาประเภท </w:t>
+        <w:t>ภาษา</w:t>
+      </w:r>
+      <w:r>
+        <w:t xml:space="preserve"> Python </w:t>
+      </w:r>
+      <w:r>
+        <w:rPr>
+          <w:cs/>
+        </w:rPr>
+        <w:t xml:space="preserve">เป็นสามารถพัฒนาเป็นภาษาประเภท </w:t>
       </w:r>
       <w:r>
         <w:t xml:space="preserve">Server side Script </w:t>
@@ -5226,7 +5728,16 @@
         <w:rPr>
           <w:cs/>
         </w:rPr>
-        <w:t xml:space="preserve">คือการทำงานของภาษาไพธอนจะทำงานด้านฝั่ง </w:t>
+        <w:t>คือการทำงานของภาษา</w:t>
+      </w:r>
+      <w:r>
+        <w:t xml:space="preserve"> Python </w:t>
+      </w:r>
+      <w:r>
+        <w:rPr>
+          <w:cs/>
+        </w:rPr>
+        <w:t xml:space="preserve">จะทำงานด้านฝั่ง </w:t>
       </w:r>
       <w:r>
         <w:t xml:space="preserve">Server </w:t>
@@ -5244,7 +5755,16 @@
         <w:rPr>
           <w:cs/>
         </w:rPr>
-        <w:t>ทำให้มีความปลอดภัยสูง และยังใช้ภาษาไพธอนนำมาพัฒนาเว็บเซอร์วิสได้อีกด้วย</w:t>
+        <w:t>ทำให้มีความปลอดภัยสูง และยังใช้ภาษา</w:t>
+      </w:r>
+      <w:r>
+        <w:t xml:space="preserve"> Python </w:t>
+      </w:r>
+      <w:r>
+        <w:rPr>
+          <w:cs/>
+        </w:rPr>
+        <w:t>นำมาพัฒนาเว็บเซอร์วิสได้อีกด้วย</w:t>
       </w:r>
     </w:p>
     <w:p>
@@ -5277,7 +5797,16 @@
         <w:rPr>
           <w:cs/>
         </w:rPr>
-        <w:t xml:space="preserve">ที่มีชื่อเสียงมาก และเบื้องหลังทำงานด้วยไพธอนคือ </w:t>
+        <w:t>ที่มีชื่อเสียงมาก และเบื้องหลังทำงานด้วย</w:t>
+      </w:r>
+      <w:r>
+        <w:t xml:space="preserve"> Python </w:t>
+      </w:r>
+      <w:r>
+        <w:rPr>
+          <w:cs/>
+        </w:rPr>
+        <w:t xml:space="preserve">คือ </w:t>
       </w:r>
       <w:r>
         <w:t>Plone http://www.plone.org/</w:t>
@@ -5327,7 +5856,16 @@
         <w:rPr>
           <w:cs/>
         </w:rPr>
-        <w:t xml:space="preserve">ภาษาไพธอนนั้น จัดอยู่ใน </w:t>
+        <w:t>ภาษา</w:t>
+      </w:r>
+      <w:r>
+        <w:t xml:space="preserve"> Python </w:t>
+      </w:r>
+      <w:r>
+        <w:rPr>
+          <w:cs/>
+        </w:rPr>
+        <w:t xml:space="preserve">นั้น จัดอยู่ใน </w:t>
       </w:r>
       <w:r>
         <w:t xml:space="preserve">Category </w:t>
@@ -5363,7 +5901,16 @@
         <w:rPr>
           <w:cs/>
         </w:rPr>
-        <w:t>ซึ่งไพธอนสามารถนำไปพัฒนาซอฟต์แวร์ประยุกต์ได้มากมาย ได้แก่</w:t>
+        <w:t>ซึ่ง</w:t>
+      </w:r>
+      <w:r>
+        <w:t xml:space="preserve"> Python </w:t>
+      </w:r>
+      <w:r>
+        <w:rPr>
+          <w:cs/>
+        </w:rPr>
+        <w:t>สามารถนำไปพัฒนาซอฟต์แวร์ประยุกต์ได้มากมาย ได้แก่</w:t>
       </w:r>
     </w:p>
     <w:p>
@@ -5407,10 +5954,13 @@
         <w:jc w:val="thaiDistribute"/>
       </w:pPr>
       <w:r>
-        <w:rPr>
-          <w:cs/>
-        </w:rPr>
-        <w:t>ไพธอนนั้นมีการสนับสนุนในด้า</w:t>
+        <w:t xml:space="preserve"> Python </w:t>
+      </w:r>
+      <w:r>
+        <w:rPr>
+          <w:cs/>
+        </w:rPr>
+        <w:t>นั้นมีการสนับสนุนในด้า</w:t>
       </w:r>
       <w:r>
         <w:rPr>
@@ -5479,7 +6029,16 @@
         <w:rPr>
           <w:cs/>
         </w:rPr>
-        <w:t xml:space="preserve">จึงทำให้ไพธอนนั้นเป็น </w:t>
+        <w:t>จึงทำให้</w:t>
+      </w:r>
+      <w:r>
+        <w:t xml:space="preserve"> Python </w:t>
+      </w:r>
+      <w:r>
+        <w:rPr>
+          <w:cs/>
+        </w:rPr>
+        <w:t xml:space="preserve">นั้นเป็น </w:t>
       </w:r>
       <w:r>
         <w:t xml:space="preserve">Common Gateway Interface (CGI) </w:t>
@@ -5517,10 +6076,13 @@
         <w:jc w:val="thaiDistribute"/>
       </w:pPr>
       <w:r>
-        <w:rPr>
-          <w:cs/>
-        </w:rPr>
-        <w:t xml:space="preserve">ไพธอนนั้นสนับสนุนการเข้าถึงข้อมูลในฐานข้อมูลของผู้ผลิตฐานข้อมูลต่าง ๆ มากมาย โดยผ่านทาง </w:t>
+        <w:t xml:space="preserve"> Python </w:t>
+      </w:r>
+      <w:r>
+        <w:rPr>
+          <w:cs/>
+        </w:rPr>
+        <w:t xml:space="preserve">นั้นสนับสนุนการเข้าถึงข้อมูลในฐานข้อมูลของผู้ผลิตฐานข้อมูลต่าง ๆ มากมาย โดยผ่านทาง </w:t>
       </w:r>
       <w:r>
         <w:t xml:space="preserve">ODBC Interfaces </w:t>
@@ -5580,7 +6142,16 @@
           <w:cs/>
         </w:rPr>
         <w:lastRenderedPageBreak/>
-        <w:t xml:space="preserve">เมื่อไพธอนได้ติดตั้งลงบนเครื่องของคุณแล้ว จะมี </w:t>
+        <w:t>เมื่อ</w:t>
+      </w:r>
+      <w:r>
+        <w:t xml:space="preserve"> Python </w:t>
+      </w:r>
+      <w:r>
+        <w:rPr>
+          <w:cs/>
+        </w:rPr>
+        <w:t xml:space="preserve">ได้ติดตั้งลงบนเครื่องของคุณแล้ว จะมี </w:t>
       </w:r>
       <w:r>
         <w:t xml:space="preserve">Tk GUI development library </w:t>
@@ -5669,10 +6240,13 @@
         <w:jc w:val="thaiDistribute"/>
       </w:pPr>
       <w:r>
-        <w:rPr>
-          <w:cs/>
-        </w:rPr>
-        <w:t>ไพธอนรองรับการทำงานของนักวิทยาศาสตร์ในเรื่องของทฤษฎีการคำนวณ</w:t>
+        <w:t xml:space="preserve"> Python </w:t>
+      </w:r>
+      <w:r>
+        <w:rPr>
+          <w:cs/>
+        </w:rPr>
+        <w:t>รองรับการทำงานของนักวิทยาศาสตร์ในเรื่องของทฤษฎีการคำนวณ</w:t>
       </w:r>
       <w:r>
         <w:t xml:space="preserve">, Bioinformatics </w:t>
@@ -5719,10 +6293,13 @@
         <w:jc w:val="thaiDistribute"/>
       </w:pPr>
       <w:r>
-        <w:rPr>
-          <w:cs/>
-        </w:rPr>
-        <w:t xml:space="preserve">ไพธอนนั้นเป็นภาษาที่เหมาะกับการเรียนการสอนในวิชา </w:t>
+        <w:t xml:space="preserve"> Python </w:t>
+      </w:r>
+      <w:r>
+        <w:rPr>
+          <w:cs/>
+        </w:rPr>
+        <w:t xml:space="preserve">นั้นเป็นภาษาที่เหมาะกับการเรียนการสอนในวิชา </w:t>
       </w:r>
       <w:r>
         <w:t xml:space="preserve">programming </w:t>
@@ -5790,7 +6367,40 @@
         <w:rPr>
           <w:cs/>
         </w:rPr>
-        <w:t xml:space="preserve">เป็นการเพิ่มความามารถจาก </w:t>
+        <w:t>เป็นการ</w:t>
+      </w:r>
+      <w:r>
+        <w:rPr>
+          <w:rFonts w:hint="cs"/>
+          <w:cs/>
+        </w:rPr>
+        <w:t>เพิ่ม</w:t>
+      </w:r>
+      <w:r>
+        <w:rPr>
+          <w:rFonts w:hint="cs"/>
+          <w:cs/>
+        </w:rPr>
+        <w:t>ค</w:t>
+      </w:r>
+      <w:r>
+        <w:rPr>
+          <w:cs/>
+        </w:rPr>
+        <w:t>วาม</w:t>
+      </w:r>
+      <w:r>
+        <w:rPr>
+          <w:rFonts w:hint="cs"/>
+          <w:cs/>
+        </w:rPr>
+        <w:t>ส</w:t>
+      </w:r>
+      <w:r>
+        <w:rPr>
+          <w:cs/>
+        </w:rPr>
+        <w:t xml:space="preserve">ามารถจาก </w:t>
       </w:r>
       <w:r>
         <w:t xml:space="preserve">Web </w:t>
@@ -5802,13 +6412,13 @@
         <w:t xml:space="preserve">และ </w:t>
       </w:r>
       <w:r>
-        <w:t xml:space="preserve">Internet Development </w:t>
-      </w:r>
-      <w:r>
-        <w:rPr>
-          <w:cs/>
-        </w:rPr>
-        <w:t xml:space="preserve">ไพธอนนั้นสนับสนุนในการเขียนโปรแกรมในระดับต่ำในด้านของ </w:t>
+        <w:t xml:space="preserve">Internet Development Python </w:t>
+      </w:r>
+      <w:r>
+        <w:rPr>
+          <w:cs/>
+        </w:rPr>
+        <w:t xml:space="preserve">นั้นสนับสนุนในการเขียนโปรแกรมในระดับต่ำในด้านของ </w:t>
       </w:r>
       <w:r>
         <w:t xml:space="preserve">network programming </w:t>
@@ -5829,7 +6439,10 @@
         <w:t xml:space="preserve">และ รวมไปถึงการทำงานร่วมกับ </w:t>
       </w:r>
       <w:r>
-        <w:t xml:space="preserve">mudules </w:t>
+        <w:t>modules</w:t>
+      </w:r>
+      <w:r>
+        <w:t xml:space="preserve"> </w:t>
       </w:r>
       <w:r>
         <w:rPr>
@@ -5856,7 +6469,10 @@
         <w:t xml:space="preserve">สำหรับ </w:t>
       </w:r>
       <w:r>
-        <w:t>Asyncronous network programming</w:t>
+        <w:t>Asynchronous</w:t>
+      </w:r>
+      <w:r>
+        <w:t xml:space="preserve"> network programming</w:t>
       </w:r>
     </w:p>
     <w:p>
@@ -5900,10 +6516,31 @@
         <w:jc w:val="thaiDistribute"/>
       </w:pPr>
       <w:r>
-        <w:rPr>
-          <w:cs/>
-        </w:rPr>
-        <w:t>ไพธอนนั้นสนับสนุนการพัฒนาซอฟต์แวร์ที่มีการควบคุมการพัฒนาและจัดการระบบทดสอบต่าง ๆ โดยใช้เครื่องมือในการพัฒนาที่สนับสนุนการเขียนโปรแกรมในไพธอนเอง ซึ่งตัวไพธอนนั้นได้มาพร้อมกับ</w:t>
+        <w:t xml:space="preserve"> Python </w:t>
+      </w:r>
+      <w:r>
+        <w:rPr>
+          <w:cs/>
+        </w:rPr>
+        <w:t>นั้นสนับสนุนการพัฒนาซอฟต์แวร์ที่มีการควบคุมการพัฒนาและจัดการระบบทดสอบต่าง ๆ โดยใช้เครื่องมือในการพัฒนาที่สนับสนุนการเขียนโปรแกรมใน</w:t>
+      </w:r>
+      <w:r>
+        <w:t xml:space="preserve"> Python </w:t>
+      </w:r>
+      <w:r>
+        <w:rPr>
+          <w:cs/>
+        </w:rPr>
+        <w:t>เอง ซึ่งตัว</w:t>
+      </w:r>
+      <w:r>
+        <w:t xml:space="preserve"> Python </w:t>
+      </w:r>
+      <w:r>
+        <w:rPr>
+          <w:cs/>
+        </w:rPr>
+        <w:t>นั้นได้มาพร้อมกับ</w:t>
       </w:r>
     </w:p>
     <w:p>
@@ -5999,7 +6636,10 @@
         <w:t xml:space="preserve">หรือ </w:t>
       </w:r>
       <w:r>
-        <w:t xml:space="preserve">Trac </w:t>
+        <w:t>Track</w:t>
+      </w:r>
+      <w:r>
+        <w:t xml:space="preserve"> </w:t>
       </w:r>
       <w:r>
         <w:rPr>
@@ -6061,10 +6701,13 @@
         <w:jc w:val="thaiDistribute"/>
       </w:pPr>
       <w:r>
-        <w:rPr>
-          <w:cs/>
-        </w:rPr>
-        <w:t xml:space="preserve">ไพธอนนั้นได้ถูกใช้ในตลาดพัฒนาเกมส์ทั้งเชิงธุรกิจและสมัครเล่น โดยมีการสร้าง </w:t>
+        <w:t xml:space="preserve"> Python </w:t>
+      </w:r>
+      <w:r>
+        <w:rPr>
+          <w:cs/>
+        </w:rPr>
+        <w:t xml:space="preserve">นั้นได้ถูกใช้ในตลาดพัฒนาเกมส์ทั้งเชิงธุรกิจและสมัครเล่น โดยมีการสร้าง </w:t>
       </w:r>
       <w:r>
         <w:t xml:space="preserve">Framework </w:t>
@@ -6082,7 +6725,16 @@
         <w:rPr>
           <w:cs/>
         </w:rPr>
-        <w:t xml:space="preserve">บนไพธอนซึ่งชื่อว่า </w:t>
+        <w:t>บน</w:t>
+      </w:r>
+      <w:r>
+        <w:t xml:space="preserve"> Python </w:t>
+      </w:r>
+      <w:r>
+        <w:rPr>
+          <w:cs/>
+        </w:rPr>
+        <w:t xml:space="preserve">ซึ่งชื่อว่า </w:t>
       </w:r>
       <w:r>
         <w:t xml:space="preserve">PyGame </w:t>
@@ -6109,7 +6761,16 @@
         <w:rPr>
           <w:cs/>
         </w:rPr>
-        <w:t xml:space="preserve">ที่ไพธอนมี </w:t>
+        <w:t>ที่</w:t>
+      </w:r>
+      <w:r>
+        <w:t xml:space="preserve"> Python </w:t>
+      </w:r>
+      <w:r>
+        <w:rPr>
+          <w:cs/>
+        </w:rPr>
+        <w:t xml:space="preserve">มี </w:t>
       </w:r>
       <w:r>
         <w:t xml:space="preserve">libraries </w:t>
@@ -6709,7 +7370,16 @@
         <w:rPr>
           <w:cs/>
         </w:rPr>
-        <w:t xml:space="preserve">ที่ได้ใช้ไพธอนในการทำ </w:t>
+        <w:t>ที่ได้ใช้</w:t>
+      </w:r>
+      <w:r>
+        <w:t xml:space="preserve"> Python </w:t>
+      </w:r>
+      <w:r>
+        <w:rPr>
+          <w:cs/>
+        </w:rPr>
+        <w:t xml:space="preserve">ในการทำ </w:t>
       </w:r>
       <w:r>
         <w:t>Configuration scripts</w:t>
@@ -6823,7 +7493,16 @@
         <w:rPr>
           <w:cs/>
         </w:rPr>
-        <w:t xml:space="preserve">สำหรับงานพัฒนาซอฟต์แวร์ด้วยไพธอน โดยมีทั้งแบบ </w:t>
+        <w:t>สำหรับงานพัฒนาซอฟต์แวร์ด้วย</w:t>
+      </w:r>
+      <w:r>
+        <w:t xml:space="preserve"> Python </w:t>
+      </w:r>
+      <w:r>
+        <w:rPr>
+          <w:cs/>
+        </w:rPr>
+        <w:t xml:space="preserve"> โดยมีทั้งแบบ </w:t>
       </w:r>
       <w:r>
         <w:t xml:space="preserve">Python IDE for Windows, Linux \&amp; Mac with wxGlade (GUI designer), PyChecker (Code Doctor) </w:t>
@@ -8000,7 +8679,20 @@
           <w:rFonts w:hint="cs"/>
           <w:cs/>
         </w:rPr>
-        <w:t>ภาษาไพธอน)</w:t>
+        <w:t>ภาษา</w:t>
+      </w:r>
+      <w:r>
+        <w:rPr>
+          <w:rFonts w:hint="cs"/>
+        </w:rPr>
+        <w:t xml:space="preserve"> Python </w:t>
+      </w:r>
+      <w:r>
+        <w:rPr>
+          <w:rFonts w:hint="cs"/>
+          <w:cs/>
+        </w:rPr>
+        <w:t>)</w:t>
       </w:r>
       <w:r>
         <w:t xml:space="preserve">, RadRail </w:t>
@@ -13041,7 +13733,21 @@
           <w:rFonts w:eastAsia="Cordia New" w:hint="cs"/>
           <w:cs/>
         </w:rPr>
-        <w:t>ส่วนประกอบหลักสำคัญที่สุดของโปรแกรมคือส่วนของการแสดงผลกราฟ จัดอยู่ที่ส่วนแสดงผลหลักของโปรแกรมเพื่อรองรับการจัดการกับกราฟต่างๆ ซึ่งมีความาสามารถและข้อจำกัดดังนี้</w:t>
+        <w:t>ส่วนประกอบหลักสำคัญที่สุดของโปรแกรมคือส่วนของการแสดงผลกราฟ จัดอยู่ที่ส่วนแสดงผลหลักของโปรแกรมเพื่อรองรับก</w:t>
+      </w:r>
+      <w:r>
+        <w:rPr>
+          <w:rFonts w:eastAsia="Cordia New" w:hint="cs"/>
+          <w:cs/>
+        </w:rPr>
+        <w:t>ารจัดการกับกราฟต่างๆ ซึ่งมีความ</w:t>
+      </w:r>
+      <w:r>
+        <w:rPr>
+          <w:rFonts w:eastAsia="Cordia New" w:hint="cs"/>
+          <w:cs/>
+        </w:rPr>
+        <w:t>สามารถและข้อจำกัดดังนี้</w:t>
       </w:r>
     </w:p>
     <w:p>
@@ -14073,7 +14779,7 @@
         <w:ind w:firstLine="0"/>
         <w:jc w:val="center"/>
         <w:rPr>
-          <w:rFonts w:eastAsia="Cordia New" w:hint="cs"/>
+          <w:rFonts w:eastAsia="Cordia New"/>
         </w:rPr>
       </w:pPr>
       <w:r>
@@ -14186,7 +14892,7 @@
         </w:tabs>
         <w:jc w:val="center"/>
         <w:rPr>
-          <w:rFonts w:eastAsia="Cordia New" w:hint="cs"/>
+          <w:rFonts w:eastAsia="Cordia New"/>
           <w:cs/>
         </w:rPr>
       </w:pPr>
@@ -16279,7 +16985,7 @@
         </w:tabs>
         <w:jc w:val="center"/>
         <w:rPr>
-          <w:rFonts w:eastAsia="Cordia New" w:hint="cs"/>
+          <w:rFonts w:eastAsia="Cordia New"/>
         </w:rPr>
       </w:pPr>
       <w:r>
@@ -19164,13 +19870,2010 @@
         <w:rPr>
           <w:rFonts w:eastAsia="Cordia New"/>
         </w:rPr>
-        <w:t>Breadth first tree</w:t>
+        <w:t xml:space="preserve">Breadth first </w:t>
+      </w:r>
+      <w:r>
+        <w:rPr>
+          <w:rFonts w:eastAsia="Cordia New"/>
+        </w:rPr>
+        <w:t>trees</w:t>
       </w:r>
     </w:p>
     <w:p>
       <w:pPr>
         <w:ind w:firstLine="0"/>
         <w:jc w:val="left"/>
+      </w:pPr>
+      <w:r>
+        <w:br w:type="page"/>
+      </w:r>
+    </w:p>
+    <w:p>
+      <w:pPr>
+        <w:pStyle w:val="af0"/>
+        <w:rPr>
+          <w:rFonts w:ascii="Angsana New" w:hAnsi="Angsana New"/>
+          <w:b/>
+          <w:bCs/>
+          <w:cs/>
+        </w:rPr>
+      </w:pPr>
+      <w:r>
+        <w:rPr>
+          <w:rFonts w:ascii="Angsana New" w:hAnsi="Angsana New" w:hint="cs"/>
+          <w:b/>
+          <w:bCs/>
+          <w:cs/>
+        </w:rPr>
+        <w:lastRenderedPageBreak/>
+        <w:t>บทที่ 5</w:t>
+      </w:r>
+    </w:p>
+    <w:p>
+      <w:pPr>
+        <w:tabs>
+          <w:tab w:val="left" w:pos="720"/>
+          <w:tab w:val="left" w:pos="1080"/>
+        </w:tabs>
+        <w:jc w:val="center"/>
+        <w:rPr>
+          <w:b/>
+          <w:bCs/>
+          <w:sz w:val="40"/>
+          <w:szCs w:val="40"/>
+        </w:rPr>
+      </w:pPr>
+    </w:p>
+    <w:p>
+      <w:pPr>
+        <w:jc w:val="center"/>
+        <w:rPr>
+          <w:b/>
+          <w:bCs/>
+          <w:sz w:val="40"/>
+          <w:szCs w:val="40"/>
+        </w:rPr>
+      </w:pPr>
+      <w:r>
+        <w:rPr>
+          <w:rFonts w:hint="cs"/>
+          <w:b/>
+          <w:bCs/>
+          <w:sz w:val="40"/>
+          <w:szCs w:val="40"/>
+          <w:cs/>
+        </w:rPr>
+        <w:t>สรุปและวิจารณ์ผลการดำเนินโครงงาน</w:t>
+      </w:r>
+    </w:p>
+    <w:p>
+      <w:pPr>
+        <w:tabs>
+          <w:tab w:val="left" w:pos="720"/>
+          <w:tab w:val="left" w:pos="1080"/>
+        </w:tabs>
+        <w:rPr>
+          <w:sz w:val="40"/>
+          <w:szCs w:val="40"/>
+        </w:rPr>
+      </w:pPr>
+    </w:p>
+    <w:p>
+      <w:pPr>
+        <w:tabs>
+          <w:tab w:val="left" w:pos="720"/>
+          <w:tab w:val="left" w:pos="1080"/>
+        </w:tabs>
+        <w:jc w:val="thaiDistribute"/>
+        <w:rPr>
+          <w:cs/>
+        </w:rPr>
+      </w:pPr>
+      <w:r>
+        <w:tab/>
+      </w:r>
+      <w:r>
+        <w:rPr>
+          <w:rFonts w:hint="cs"/>
+          <w:cs/>
+        </w:rPr>
+        <w:t xml:space="preserve">จากผลการดำเนินงานการพัฒนาโปรแกรมแสดงผลข้อมูลกราฟออกมาในรูปแบบกราฟิก สามารถสรุป และวิจารณ์ผลการดำเนินโครงการได้ดังนี้ คือ </w:t>
+      </w:r>
+    </w:p>
+    <w:p>
+      <w:pPr>
+        <w:tabs>
+          <w:tab w:val="left" w:pos="720"/>
+          <w:tab w:val="left" w:pos="1080"/>
+        </w:tabs>
+        <w:jc w:val="thaiDistribute"/>
+      </w:pPr>
+      <w:r>
+        <w:rPr>
+          <w:rFonts w:hint="cs"/>
+          <w:cs/>
+        </w:rPr>
+        <w:tab/>
+      </w:r>
+      <w:r>
+        <w:t xml:space="preserve">5.1 </w:t>
+      </w:r>
+      <w:r>
+        <w:rPr>
+          <w:rFonts w:hint="cs"/>
+          <w:cs/>
+        </w:rPr>
+        <w:t>สรุปผลการพัฒนาโปรแกรมและข้อจำกัดในแต่ล่ะส่วนของโปรแกรม</w:t>
+      </w:r>
+    </w:p>
+    <w:p>
+      <w:pPr>
+        <w:tabs>
+          <w:tab w:val="left" w:pos="720"/>
+          <w:tab w:val="left" w:pos="1080"/>
+          <w:tab w:val="left" w:pos="1560"/>
+        </w:tabs>
+        <w:jc w:val="thaiDistribute"/>
+        <w:rPr>
+          <w:cs/>
+        </w:rPr>
+      </w:pPr>
+      <w:r>
+        <w:rPr>
+          <w:rFonts w:hint="cs"/>
+          <w:cs/>
+        </w:rPr>
+        <w:tab/>
+      </w:r>
+      <w:r>
+        <w:t>5.2</w:t>
+      </w:r>
+      <w:r>
+        <w:rPr>
+          <w:rFonts w:hint="cs"/>
+          <w:cs/>
+        </w:rPr>
+        <w:t xml:space="preserve"> ข้อเสนอแนะในการพัฒนาโปรแกรมรุ่นต่อไป</w:t>
+      </w:r>
+    </w:p>
+    <w:p>
+      <w:pPr>
+        <w:tabs>
+          <w:tab w:val="left" w:pos="720"/>
+          <w:tab w:val="left" w:pos="1080"/>
+        </w:tabs>
+      </w:pPr>
+    </w:p>
+    <w:p>
+      <w:pPr>
+        <w:pStyle w:val="af4"/>
+        <w:tabs>
+          <w:tab w:val="left" w:pos="720"/>
+          <w:tab w:val="left" w:pos="1080"/>
+        </w:tabs>
+        <w:jc w:val="both"/>
+        <w:rPr>
+          <w:rFonts w:ascii="Angsana New" w:hAnsi="Angsana New" w:cs="Angsana New"/>
+          <w:b/>
+          <w:bCs/>
+          <w:cs/>
+        </w:rPr>
+      </w:pPr>
+      <w:r>
+        <w:rPr>
+          <w:rFonts w:ascii="Angsana New" w:hAnsi="Angsana New" w:cs="Angsana New"/>
+          <w:b/>
+          <w:bCs/>
+          <w:sz w:val="36"/>
+          <w:szCs w:val="36"/>
+        </w:rPr>
+        <w:t>5</w:t>
+      </w:r>
+      <w:r>
+        <w:rPr>
+          <w:rFonts w:ascii="Angsana New" w:hAnsi="Angsana New" w:cs="Angsana New"/>
+          <w:b/>
+          <w:bCs/>
+          <w:sz w:val="36"/>
+          <w:szCs w:val="36"/>
+          <w:cs/>
+        </w:rPr>
+        <w:t xml:space="preserve">.1 </w:t>
+      </w:r>
+      <w:r>
+        <w:rPr>
+          <w:rFonts w:ascii="Angsana New" w:hAnsi="Angsana New" w:cs="Angsana New" w:hint="cs"/>
+          <w:b/>
+          <w:bCs/>
+          <w:sz w:val="36"/>
+          <w:szCs w:val="36"/>
+          <w:cs/>
+        </w:rPr>
+        <w:t>สรุปผลการพัฒนาโปรแกรม</w:t>
+      </w:r>
+      <w:r>
+        <w:rPr>
+          <w:rFonts w:ascii="Angsana New" w:hAnsi="Angsana New" w:cs="Angsana New" w:hint="cs"/>
+          <w:b/>
+          <w:bCs/>
+          <w:cs/>
+        </w:rPr>
+        <w:t>และ</w:t>
+      </w:r>
+      <w:r>
+        <w:rPr>
+          <w:rFonts w:ascii="Angsana New" w:hAnsi="Angsana New" w:cs="Angsana New" w:hint="cs"/>
+          <w:b/>
+          <w:bCs/>
+          <w:cs/>
+        </w:rPr>
+        <w:t>ข้อจำกัดในการทำงานของโปรแกรม</w:t>
+      </w:r>
+    </w:p>
+    <w:p>
+      <w:pPr>
+        <w:pStyle w:val="af4"/>
+        <w:tabs>
+          <w:tab w:val="left" w:pos="720"/>
+          <w:tab w:val="left" w:pos="1080"/>
+        </w:tabs>
+        <w:rPr>
+          <w:rFonts w:ascii="Angsana New" w:hAnsi="Angsana New" w:cs="Angsana New"/>
+        </w:rPr>
+      </w:pPr>
+      <w:r>
+        <w:rPr>
+          <w:rFonts w:ascii="Angsana New" w:hAnsi="Angsana New" w:cs="Angsana New"/>
+          <w:b/>
+          <w:bCs/>
+        </w:rPr>
+        <w:tab/>
+      </w:r>
+      <w:r>
+        <w:rPr>
+          <w:rFonts w:ascii="Angsana New" w:hAnsi="Angsana New" w:cs="Angsana New" w:hint="cs"/>
+          <w:cs/>
+        </w:rPr>
+        <w:t>สรุปผลการดำเนินโครงงาน</w:t>
+      </w:r>
+      <w:r>
+        <w:rPr>
+          <w:rFonts w:hint="cs"/>
+          <w:cs/>
+        </w:rPr>
+        <w:t xml:space="preserve">โปรแกรมแสดงผลข้อมูลกราฟออกมาในรูปแบบกราฟิก </w:t>
+      </w:r>
+      <w:r>
+        <w:rPr>
+          <w:rFonts w:ascii="Angsana New" w:hAnsi="Angsana New" w:cs="Angsana New" w:hint="cs"/>
+          <w:cs/>
+        </w:rPr>
+        <w:t>สามารถสรุปเป็นส่วนๆ ของโปรแกรมได้ดังนี้</w:t>
+      </w:r>
+    </w:p>
+    <w:p>
+      <w:pPr>
+        <w:pStyle w:val="af4"/>
+        <w:numPr>
+          <w:ilvl w:val="0"/>
+          <w:numId w:val="30"/>
+        </w:numPr>
+        <w:tabs>
+          <w:tab w:val="left" w:pos="720"/>
+          <w:tab w:val="left" w:pos="1080"/>
+        </w:tabs>
+        <w:rPr>
+          <w:rFonts w:ascii="Angsana New" w:hAnsi="Angsana New" w:cs="Angsana New"/>
+        </w:rPr>
+      </w:pPr>
+      <w:r>
+        <w:rPr>
+          <w:rFonts w:ascii="Angsana New" w:hAnsi="Angsana New" w:cs="Angsana New" w:hint="cs"/>
+          <w:cs/>
+        </w:rPr>
+        <w:t>ส่วนการแสดงผล</w:t>
+      </w:r>
+    </w:p>
+    <w:p>
+      <w:pPr>
+        <w:pStyle w:val="af4"/>
+        <w:numPr>
+          <w:ilvl w:val="0"/>
+          <w:numId w:val="30"/>
+        </w:numPr>
+        <w:tabs>
+          <w:tab w:val="left" w:pos="720"/>
+          <w:tab w:val="left" w:pos="1080"/>
+        </w:tabs>
+        <w:rPr>
+          <w:rFonts w:ascii="Angsana New" w:hAnsi="Angsana New" w:cs="Angsana New"/>
+        </w:rPr>
+      </w:pPr>
+      <w:r>
+        <w:rPr>
+          <w:rFonts w:ascii="Angsana New" w:hAnsi="Angsana New" w:cs="Angsana New" w:hint="cs"/>
+          <w:cs/>
+        </w:rPr>
+        <w:t>ส่วนการจัดการกับกราฟ</w:t>
+      </w:r>
+    </w:p>
+    <w:p>
+      <w:pPr>
+        <w:pStyle w:val="af4"/>
+        <w:numPr>
+          <w:ilvl w:val="0"/>
+          <w:numId w:val="30"/>
+        </w:numPr>
+        <w:tabs>
+          <w:tab w:val="left" w:pos="720"/>
+          <w:tab w:val="left" w:pos="1080"/>
+        </w:tabs>
+        <w:rPr>
+          <w:rFonts w:ascii="Angsana New" w:hAnsi="Angsana New" w:cs="Angsana New"/>
+        </w:rPr>
+      </w:pPr>
+      <w:r>
+        <w:rPr>
+          <w:rFonts w:ascii="Angsana New" w:hAnsi="Angsana New" w:cs="Angsana New" w:hint="cs"/>
+          <w:cs/>
+        </w:rPr>
+        <w:t>ส่วนการดำเนินการกับไฟล์</w:t>
+      </w:r>
+    </w:p>
+    <w:p>
+      <w:pPr>
+        <w:pStyle w:val="af4"/>
+        <w:numPr>
+          <w:ilvl w:val="0"/>
+          <w:numId w:val="30"/>
+        </w:numPr>
+        <w:tabs>
+          <w:tab w:val="left" w:pos="720"/>
+          <w:tab w:val="left" w:pos="1080"/>
+        </w:tabs>
+        <w:rPr>
+          <w:rFonts w:ascii="Angsana New" w:hAnsi="Angsana New" w:cs="Angsana New"/>
+        </w:rPr>
+      </w:pPr>
+      <w:r>
+        <w:rPr>
+          <w:rFonts w:ascii="Angsana New" w:hAnsi="Angsana New" w:cs="Angsana New" w:hint="cs"/>
+          <w:cs/>
+        </w:rPr>
+        <w:t>ส่วนอัลกอริทึม</w:t>
+      </w:r>
+    </w:p>
+    <w:p>
+      <w:pPr>
+        <w:pStyle w:val="af4"/>
+        <w:numPr>
+          <w:ilvl w:val="0"/>
+          <w:numId w:val="30"/>
+        </w:numPr>
+        <w:tabs>
+          <w:tab w:val="left" w:pos="720"/>
+          <w:tab w:val="left" w:pos="1080"/>
+        </w:tabs>
+        <w:rPr>
+          <w:rFonts w:ascii="Angsana New" w:hAnsi="Angsana New" w:cs="Angsana New"/>
+        </w:rPr>
+      </w:pPr>
+      <w:r>
+        <w:rPr>
+          <w:rFonts w:ascii="Angsana New" w:hAnsi="Angsana New" w:cs="Angsana New" w:hint="cs"/>
+          <w:cs/>
+        </w:rPr>
+        <w:t>ความสามารถการนำไปใช้ของโปรแกรม</w:t>
+      </w:r>
+    </w:p>
+    <w:p>
+      <w:pPr>
+        <w:pStyle w:val="af4"/>
+        <w:tabs>
+          <w:tab w:val="left" w:pos="720"/>
+          <w:tab w:val="left" w:pos="1080"/>
+        </w:tabs>
+        <w:ind w:left="1440"/>
+        <w:rPr>
+          <w:rFonts w:ascii="Angsana New" w:hAnsi="Angsana New" w:cs="Angsana New"/>
+          <w:cs/>
+        </w:rPr>
+      </w:pPr>
+    </w:p>
+    <w:p>
+      <w:pPr>
+        <w:pStyle w:val="af4"/>
+        <w:tabs>
+          <w:tab w:val="left" w:pos="720"/>
+          <w:tab w:val="left" w:pos="1080"/>
+        </w:tabs>
+        <w:jc w:val="both"/>
+        <w:rPr>
+          <w:rFonts w:ascii="Angsana New" w:hAnsi="Angsana New" w:cs="Angsana New"/>
+        </w:rPr>
+      </w:pPr>
+      <w:r>
+        <w:rPr>
+          <w:rFonts w:ascii="Angsana New" w:hAnsi="Angsana New" w:cs="Angsana New"/>
+          <w:b/>
+          <w:bCs/>
+        </w:rPr>
+        <w:tab/>
+        <w:t xml:space="preserve">5.1.1 </w:t>
+      </w:r>
+      <w:r>
+        <w:rPr>
+          <w:rFonts w:ascii="Angsana New" w:hAnsi="Angsana New" w:cs="Angsana New" w:hint="cs"/>
+          <w:b/>
+          <w:bCs/>
+          <w:cs/>
+        </w:rPr>
+        <w:t>สรุปผลการทำงานส่วน</w:t>
+      </w:r>
+      <w:r>
+        <w:rPr>
+          <w:rFonts w:ascii="Angsana New" w:hAnsi="Angsana New" w:cs="Angsana New" w:hint="cs"/>
+          <w:b/>
+          <w:bCs/>
+          <w:cs/>
+        </w:rPr>
+        <w:t>การแสดงผลข้อมูลกราฟ</w:t>
+      </w:r>
+    </w:p>
+    <w:p>
+      <w:pPr>
+        <w:tabs>
+          <w:tab w:val="left" w:pos="720"/>
+          <w:tab w:val="left" w:pos="1080"/>
+        </w:tabs>
+        <w:ind w:firstLine="420"/>
+        <w:jc w:val="thaiDistribute"/>
+        <w:rPr>
+          <w:rFonts w:eastAsia="Cordia New"/>
+        </w:rPr>
+      </w:pPr>
+      <w:r>
+        <w:rPr>
+          <w:rFonts w:eastAsia="Cordia New" w:hint="cs"/>
+          <w:cs/>
+        </w:rPr>
+        <w:tab/>
+        <w:t>การพัฒนาโปรแกรมในส่วนของการแสดงผลกราฟ</w:t>
+      </w:r>
+      <w:r>
+        <w:rPr>
+          <w:rFonts w:eastAsia="Cordia New"/>
+        </w:rPr>
+        <w:t xml:space="preserve"> </w:t>
+      </w:r>
+      <w:r>
+        <w:rPr>
+          <w:rFonts w:eastAsia="Cordia New" w:hint="cs"/>
+          <w:cs/>
+        </w:rPr>
+        <w:t>สามารถสรุปผลการทำงาน ดังต่อไปนี้ คือ</w:t>
+      </w:r>
+    </w:p>
+    <w:p>
+      <w:pPr>
+        <w:pStyle w:val="a9"/>
+        <w:numPr>
+          <w:ilvl w:val="0"/>
+          <w:numId w:val="31"/>
+        </w:numPr>
+        <w:tabs>
+          <w:tab w:val="left" w:pos="720"/>
+          <w:tab w:val="left" w:pos="1080"/>
+        </w:tabs>
+        <w:jc w:val="thaiDistribute"/>
+        <w:rPr>
+          <w:szCs w:val="32"/>
+        </w:rPr>
+      </w:pPr>
+      <w:r>
+        <w:rPr>
+          <w:rFonts w:hint="cs"/>
+          <w:szCs w:val="32"/>
+          <w:cs/>
+        </w:rPr>
+        <w:t>สามารถแสดงผลกราฟออกในรูปแบบกราฟิกได้</w:t>
+      </w:r>
+    </w:p>
+    <w:p>
+      <w:pPr>
+        <w:pStyle w:val="a9"/>
+        <w:numPr>
+          <w:ilvl w:val="0"/>
+          <w:numId w:val="31"/>
+        </w:numPr>
+        <w:tabs>
+          <w:tab w:val="left" w:pos="720"/>
+          <w:tab w:val="left" w:pos="1080"/>
+        </w:tabs>
+        <w:jc w:val="thaiDistribute"/>
+        <w:rPr>
+          <w:szCs w:val="32"/>
+        </w:rPr>
+      </w:pPr>
+      <w:r>
+        <w:rPr>
+          <w:rFonts w:hint="cs"/>
+          <w:szCs w:val="32"/>
+          <w:cs/>
+        </w:rPr>
+        <w:t>สามารถเปลี่ยนตำแหน่งของจุดตัดต่างๆ ในกราฟได้</w:t>
+      </w:r>
+    </w:p>
+    <w:p>
+      <w:pPr>
+        <w:pStyle w:val="a9"/>
+        <w:numPr>
+          <w:ilvl w:val="0"/>
+          <w:numId w:val="31"/>
+        </w:numPr>
+        <w:tabs>
+          <w:tab w:val="left" w:pos="720"/>
+          <w:tab w:val="left" w:pos="1080"/>
+        </w:tabs>
+        <w:jc w:val="thaiDistribute"/>
+        <w:rPr>
+          <w:szCs w:val="32"/>
+        </w:rPr>
+      </w:pPr>
+      <w:r>
+        <w:rPr>
+          <w:rFonts w:hint="cs"/>
+          <w:szCs w:val="32"/>
+          <w:cs/>
+        </w:rPr>
+        <w:t>สามารถให้สีกับกราฟทั้งจุดตัดและเส้นเชื่อมได้</w:t>
+      </w:r>
+    </w:p>
+    <w:p>
+      <w:pPr>
+        <w:pStyle w:val="a9"/>
+        <w:numPr>
+          <w:ilvl w:val="0"/>
+          <w:numId w:val="31"/>
+        </w:numPr>
+        <w:tabs>
+          <w:tab w:val="left" w:pos="720"/>
+          <w:tab w:val="left" w:pos="1080"/>
+        </w:tabs>
+        <w:jc w:val="thaiDistribute"/>
+        <w:rPr>
+          <w:szCs w:val="32"/>
+        </w:rPr>
+      </w:pPr>
+      <w:r>
+        <w:rPr>
+          <w:rFonts w:hint="cs"/>
+          <w:szCs w:val="32"/>
+          <w:cs/>
+        </w:rPr>
+        <w:t>สามารถเพิ่มลดจุดตัดบนกราฟได้</w:t>
+      </w:r>
+    </w:p>
+    <w:p>
+      <w:pPr>
+        <w:pStyle w:val="a9"/>
+        <w:numPr>
+          <w:ilvl w:val="0"/>
+          <w:numId w:val="31"/>
+        </w:numPr>
+        <w:tabs>
+          <w:tab w:val="left" w:pos="720"/>
+          <w:tab w:val="left" w:pos="1080"/>
+        </w:tabs>
+        <w:jc w:val="thaiDistribute"/>
+        <w:rPr>
+          <w:szCs w:val="32"/>
+        </w:rPr>
+      </w:pPr>
+      <w:r>
+        <w:rPr>
+          <w:rFonts w:hint="cs"/>
+          <w:szCs w:val="32"/>
+          <w:cs/>
+        </w:rPr>
+        <w:t>สามารถใส่ชื่อของจุดตัดลงบนจุดตัดได้</w:t>
+      </w:r>
+    </w:p>
+    <w:p>
+      <w:pPr>
+        <w:pStyle w:val="a9"/>
+        <w:numPr>
+          <w:ilvl w:val="0"/>
+          <w:numId w:val="31"/>
+        </w:numPr>
+        <w:tabs>
+          <w:tab w:val="left" w:pos="720"/>
+          <w:tab w:val="left" w:pos="1080"/>
+        </w:tabs>
+        <w:jc w:val="thaiDistribute"/>
+        <w:rPr>
+          <w:szCs w:val="32"/>
+        </w:rPr>
+      </w:pPr>
+      <w:r>
+        <w:rPr>
+          <w:rFonts w:hint="cs"/>
+          <w:szCs w:val="32"/>
+          <w:cs/>
+        </w:rPr>
+        <w:t>สามารถซูมเข้าออกหน้าจอแสดงผลได้</w:t>
+      </w:r>
+    </w:p>
+    <w:p>
+      <w:pPr>
+        <w:tabs>
+          <w:tab w:val="left" w:pos="720"/>
+          <w:tab w:val="left" w:pos="1080"/>
+        </w:tabs>
+        <w:jc w:val="thaiDistribute"/>
+      </w:pPr>
+      <w:r>
+        <w:tab/>
+      </w:r>
+      <w:r>
+        <w:rPr>
+          <w:rFonts w:hint="cs"/>
+          <w:cs/>
+        </w:rPr>
+        <w:t>ข้อจำกัดของโปรแกรมในส่วนของการแสดงผลข้อมูลกราฟได้แก่</w:t>
+      </w:r>
+    </w:p>
+    <w:p>
+      <w:pPr>
+        <w:pStyle w:val="a9"/>
+        <w:numPr>
+          <w:ilvl w:val="0"/>
+          <w:numId w:val="33"/>
+        </w:numPr>
+        <w:tabs>
+          <w:tab w:val="left" w:pos="720"/>
+          <w:tab w:val="left" w:pos="1080"/>
+        </w:tabs>
+        <w:jc w:val="thaiDistribute"/>
+        <w:rPr>
+          <w:szCs w:val="32"/>
+        </w:rPr>
+      </w:pPr>
+      <w:r>
+        <w:rPr>
+          <w:rFonts w:hint="cs"/>
+          <w:szCs w:val="32"/>
+          <w:cs/>
+        </w:rPr>
+        <w:t>ไม่</w:t>
+      </w:r>
+      <w:r>
+        <w:rPr>
+          <w:rFonts w:hint="cs"/>
+          <w:szCs w:val="32"/>
+          <w:cs/>
+        </w:rPr>
+        <w:t>สามารถเลือกจุดตัดหลายๆ จุดพร้อมกันได้</w:t>
+      </w:r>
+    </w:p>
+    <w:p>
+      <w:pPr>
+        <w:pStyle w:val="a9"/>
+        <w:numPr>
+          <w:ilvl w:val="0"/>
+          <w:numId w:val="33"/>
+        </w:numPr>
+        <w:tabs>
+          <w:tab w:val="left" w:pos="720"/>
+          <w:tab w:val="left" w:pos="1080"/>
+        </w:tabs>
+        <w:jc w:val="thaiDistribute"/>
+        <w:rPr>
+          <w:szCs w:val="32"/>
+        </w:rPr>
+      </w:pPr>
+      <w:r>
+        <w:rPr>
+          <w:rFonts w:hint="cs"/>
+          <w:szCs w:val="32"/>
+          <w:cs/>
+        </w:rPr>
+        <w:lastRenderedPageBreak/>
+        <w:t>ไม่สามารถปรับแต่งสีทีให้กับกราฟโดยผู้ใช้ได้</w:t>
+      </w:r>
+    </w:p>
+    <w:p>
+      <w:pPr>
+        <w:pStyle w:val="a9"/>
+        <w:numPr>
+          <w:ilvl w:val="0"/>
+          <w:numId w:val="33"/>
+        </w:numPr>
+        <w:tabs>
+          <w:tab w:val="left" w:pos="720"/>
+          <w:tab w:val="left" w:pos="1080"/>
+        </w:tabs>
+        <w:jc w:val="thaiDistribute"/>
+        <w:rPr>
+          <w:szCs w:val="32"/>
+        </w:rPr>
+      </w:pPr>
+      <w:r>
+        <w:rPr>
+          <w:rFonts w:hint="cs"/>
+          <w:szCs w:val="32"/>
+          <w:cs/>
+        </w:rPr>
+        <w:t>ชื่อของจุดตัดที่ยาวเกิด 3 ตัวอักษรยังมีปัญหาในการแสดงผล</w:t>
+      </w:r>
+    </w:p>
+    <w:p>
+      <w:pPr>
+        <w:pStyle w:val="a9"/>
+        <w:numPr>
+          <w:ilvl w:val="0"/>
+          <w:numId w:val="33"/>
+        </w:numPr>
+        <w:tabs>
+          <w:tab w:val="left" w:pos="720"/>
+          <w:tab w:val="left" w:pos="1080"/>
+        </w:tabs>
+        <w:jc w:val="thaiDistribute"/>
+        <w:rPr>
+          <w:szCs w:val="32"/>
+        </w:rPr>
+      </w:pPr>
+      <w:r>
+        <w:rPr>
+          <w:rFonts w:hint="cs"/>
+          <w:szCs w:val="32"/>
+          <w:cs/>
+        </w:rPr>
+        <w:t>ไม่สามารถเปลี่ยนลักษณะของเส้นเชื่อมได้</w:t>
+      </w:r>
+    </w:p>
+    <w:p>
+      <w:pPr>
+        <w:pStyle w:val="a9"/>
+        <w:numPr>
+          <w:ilvl w:val="0"/>
+          <w:numId w:val="33"/>
+        </w:numPr>
+        <w:tabs>
+          <w:tab w:val="left" w:pos="720"/>
+          <w:tab w:val="left" w:pos="1080"/>
+        </w:tabs>
+        <w:jc w:val="thaiDistribute"/>
+        <w:rPr>
+          <w:szCs w:val="32"/>
+        </w:rPr>
+      </w:pPr>
+      <w:r>
+        <w:rPr>
+          <w:rFonts w:hint="cs"/>
+          <w:szCs w:val="32"/>
+          <w:cs/>
+        </w:rPr>
+        <w:t>ไม่สามารถเลื่อนส่วนหน้าจอแสดงผลได้</w:t>
+      </w:r>
+      <w:r>
+        <w:rPr>
+          <w:szCs w:val="32"/>
+        </w:rPr>
+        <w:t>(Pan</w:t>
+      </w:r>
+      <w:r>
+        <w:rPr>
+          <w:rFonts w:hint="cs"/>
+          <w:szCs w:val="32"/>
+          <w:cs/>
+        </w:rPr>
+        <w:t>)</w:t>
+      </w:r>
+    </w:p>
+    <w:p>
+      <w:pPr>
+        <w:pStyle w:val="a9"/>
+        <w:tabs>
+          <w:tab w:val="left" w:pos="720"/>
+          <w:tab w:val="left" w:pos="1080"/>
+        </w:tabs>
+        <w:ind w:left="1440" w:firstLine="0"/>
+        <w:jc w:val="thaiDistribute"/>
+        <w:rPr>
+          <w:szCs w:val="32"/>
+          <w:cs/>
+        </w:rPr>
+      </w:pPr>
+    </w:p>
+    <w:p>
+      <w:pPr>
+        <w:pStyle w:val="af4"/>
+        <w:tabs>
+          <w:tab w:val="left" w:pos="720"/>
+          <w:tab w:val="left" w:pos="1080"/>
+        </w:tabs>
+        <w:jc w:val="both"/>
+        <w:rPr>
+          <w:rFonts w:ascii="Angsana New" w:hAnsi="Angsana New" w:cs="Angsana New"/>
+        </w:rPr>
+      </w:pPr>
+      <w:r>
+        <w:rPr>
+          <w:rFonts w:ascii="Angsana New" w:hAnsi="Angsana New" w:cs="Angsana New"/>
+          <w:b/>
+          <w:bCs/>
+        </w:rPr>
+        <w:tab/>
+        <w:t xml:space="preserve">5.1.2 </w:t>
+      </w:r>
+      <w:r>
+        <w:rPr>
+          <w:rFonts w:ascii="Angsana New" w:hAnsi="Angsana New" w:cs="Angsana New" w:hint="cs"/>
+          <w:b/>
+          <w:bCs/>
+          <w:cs/>
+        </w:rPr>
+        <w:t>สรุปผลการทำงาน</w:t>
+      </w:r>
+      <w:r>
+        <w:rPr>
+          <w:rFonts w:ascii="Angsana New" w:hAnsi="Angsana New" w:cs="Angsana New" w:hint="cs"/>
+          <w:b/>
+          <w:bCs/>
+          <w:cs/>
+        </w:rPr>
+        <w:t>ส่วนการจัดการกับกราฟ</w:t>
+      </w:r>
+    </w:p>
+    <w:p>
+      <w:pPr>
+        <w:tabs>
+          <w:tab w:val="left" w:pos="720"/>
+          <w:tab w:val="left" w:pos="1080"/>
+        </w:tabs>
+        <w:ind w:firstLine="420"/>
+        <w:jc w:val="thaiDistribute"/>
+        <w:rPr>
+          <w:rFonts w:eastAsia="Cordia New"/>
+        </w:rPr>
+      </w:pPr>
+      <w:r>
+        <w:rPr>
+          <w:rFonts w:eastAsia="Cordia New" w:hint="cs"/>
+          <w:cs/>
+        </w:rPr>
+        <w:tab/>
+        <w:t>การพัฒนาโปรแกรมในส่วนของ</w:t>
+      </w:r>
+      <w:r>
+        <w:rPr>
+          <w:rFonts w:eastAsia="Cordia New"/>
+          <w:cs/>
+        </w:rPr>
+        <w:t>การจัดการกับกราฟ</w:t>
+      </w:r>
+      <w:r>
+        <w:rPr>
+          <w:rFonts w:eastAsia="Cordia New"/>
+        </w:rPr>
+        <w:t xml:space="preserve"> </w:t>
+      </w:r>
+      <w:r>
+        <w:rPr>
+          <w:rFonts w:eastAsia="Cordia New" w:hint="cs"/>
+          <w:cs/>
+        </w:rPr>
+        <w:t>สามารถสรุปผลการทำงาน ดังต่อไปนี้ คือ</w:t>
+      </w:r>
+    </w:p>
+    <w:p>
+      <w:pPr>
+        <w:pStyle w:val="a9"/>
+        <w:numPr>
+          <w:ilvl w:val="0"/>
+          <w:numId w:val="32"/>
+        </w:numPr>
+        <w:tabs>
+          <w:tab w:val="left" w:pos="720"/>
+          <w:tab w:val="left" w:pos="1080"/>
+        </w:tabs>
+        <w:jc w:val="thaiDistribute"/>
+        <w:rPr>
+          <w:szCs w:val="32"/>
+        </w:rPr>
+      </w:pPr>
+      <w:r>
+        <w:rPr>
+          <w:rFonts w:hint="cs"/>
+          <w:szCs w:val="32"/>
+          <w:cs/>
+        </w:rPr>
+        <w:t>เพิ่มลดจุดตัดได้</w:t>
+      </w:r>
+    </w:p>
+    <w:p>
+      <w:pPr>
+        <w:pStyle w:val="a9"/>
+        <w:numPr>
+          <w:ilvl w:val="0"/>
+          <w:numId w:val="32"/>
+        </w:numPr>
+        <w:tabs>
+          <w:tab w:val="left" w:pos="720"/>
+          <w:tab w:val="left" w:pos="1080"/>
+        </w:tabs>
+        <w:jc w:val="thaiDistribute"/>
+        <w:rPr>
+          <w:szCs w:val="32"/>
+        </w:rPr>
+      </w:pPr>
+      <w:r>
+        <w:rPr>
+          <w:rFonts w:hint="cs"/>
+          <w:szCs w:val="32"/>
+          <w:cs/>
+        </w:rPr>
+        <w:t>เพิ่มลดเส้นเชื่อมได้</w:t>
+      </w:r>
+    </w:p>
+    <w:p>
+      <w:pPr>
+        <w:pStyle w:val="a9"/>
+        <w:numPr>
+          <w:ilvl w:val="0"/>
+          <w:numId w:val="32"/>
+        </w:numPr>
+        <w:tabs>
+          <w:tab w:val="left" w:pos="720"/>
+          <w:tab w:val="left" w:pos="1080"/>
+        </w:tabs>
+        <w:jc w:val="thaiDistribute"/>
+        <w:rPr>
+          <w:szCs w:val="32"/>
+        </w:rPr>
+      </w:pPr>
+      <w:r>
+        <w:rPr>
+          <w:rFonts w:hint="cs"/>
+          <w:szCs w:val="32"/>
+          <w:cs/>
+        </w:rPr>
+        <w:t>การเพิ่มลดจุดตัดมีการจัดการกับเส้นเชื่อมให้</w:t>
+      </w:r>
+    </w:p>
+    <w:p>
+      <w:pPr>
+        <w:tabs>
+          <w:tab w:val="left" w:pos="720"/>
+          <w:tab w:val="left" w:pos="1080"/>
+        </w:tabs>
+        <w:jc w:val="thaiDistribute"/>
+      </w:pPr>
+      <w:r>
+        <w:tab/>
+      </w:r>
+      <w:r>
+        <w:rPr>
+          <w:rFonts w:hint="cs"/>
+          <w:cs/>
+        </w:rPr>
+        <w:t>ข้อจำกัดของโปรแกรมในส่วนของการจัดการกับกราฟ ได้แก่</w:t>
+      </w:r>
+    </w:p>
+    <w:p>
+      <w:pPr>
+        <w:pStyle w:val="a9"/>
+        <w:numPr>
+          <w:ilvl w:val="0"/>
+          <w:numId w:val="34"/>
+        </w:numPr>
+        <w:tabs>
+          <w:tab w:val="left" w:pos="720"/>
+          <w:tab w:val="left" w:pos="1080"/>
+        </w:tabs>
+        <w:jc w:val="thaiDistribute"/>
+        <w:rPr>
+          <w:szCs w:val="32"/>
+        </w:rPr>
+      </w:pPr>
+      <w:r>
+        <w:rPr>
+          <w:rFonts w:hint="cs"/>
+          <w:szCs w:val="32"/>
+          <w:cs/>
+        </w:rPr>
+        <w:t>ไม่มีความสามารถในการเปลี่ยนชื่อจุดตัด</w:t>
+      </w:r>
+    </w:p>
+    <w:p>
+      <w:pPr>
+        <w:tabs>
+          <w:tab w:val="left" w:pos="720"/>
+          <w:tab w:val="left" w:pos="1080"/>
+        </w:tabs>
+        <w:ind w:left="1080"/>
+        <w:jc w:val="thaiDistribute"/>
+      </w:pPr>
+    </w:p>
+    <w:p>
+      <w:pPr>
+        <w:pStyle w:val="af4"/>
+        <w:tabs>
+          <w:tab w:val="left" w:pos="720"/>
+          <w:tab w:val="left" w:pos="1080"/>
+        </w:tabs>
+        <w:jc w:val="both"/>
+        <w:rPr>
+          <w:rFonts w:ascii="Angsana New" w:hAnsi="Angsana New" w:cs="Angsana New"/>
+          <w:b/>
+          <w:bCs/>
+        </w:rPr>
+      </w:pPr>
+      <w:r>
+        <w:rPr>
+          <w:rFonts w:ascii="Angsana New" w:hAnsi="Angsana New" w:cs="Angsana New"/>
+          <w:b/>
+          <w:bCs/>
+        </w:rPr>
+        <w:tab/>
+        <w:t xml:space="preserve">5.1.3 </w:t>
+      </w:r>
+      <w:r>
+        <w:rPr>
+          <w:rFonts w:ascii="Angsana New" w:hAnsi="Angsana New" w:cs="Angsana New" w:hint="cs"/>
+          <w:b/>
+          <w:bCs/>
+          <w:cs/>
+        </w:rPr>
+        <w:t>สรุปผลการทำงาน</w:t>
+      </w:r>
+      <w:r>
+        <w:rPr>
+          <w:rFonts w:ascii="Angsana New" w:hAnsi="Angsana New" w:cs="Angsana New" w:hint="cs"/>
+          <w:b/>
+          <w:bCs/>
+          <w:cs/>
+        </w:rPr>
+        <w:t>ส่วนการ</w:t>
+      </w:r>
+      <w:r>
+        <w:rPr>
+          <w:rFonts w:ascii="Angsana New" w:hAnsi="Angsana New" w:cs="Angsana New" w:hint="cs"/>
+          <w:b/>
+          <w:bCs/>
+          <w:cs/>
+        </w:rPr>
+        <w:t>ดำเนินการกับไฟล์</w:t>
+      </w:r>
+    </w:p>
+    <w:p>
+      <w:pPr>
+        <w:tabs>
+          <w:tab w:val="left" w:pos="720"/>
+          <w:tab w:val="left" w:pos="1080"/>
+        </w:tabs>
+        <w:ind w:firstLine="420"/>
+        <w:jc w:val="thaiDistribute"/>
+        <w:rPr>
+          <w:rFonts w:eastAsia="Cordia New"/>
+        </w:rPr>
+      </w:pPr>
+      <w:r>
+        <w:rPr>
+          <w:rFonts w:eastAsia="Cordia New" w:hint="cs"/>
+          <w:cs/>
+        </w:rPr>
+        <w:tab/>
+        <w:t>การพัฒนาโปรแกรมในส่วนของ</w:t>
+      </w:r>
+      <w:r>
+        <w:rPr>
+          <w:rFonts w:eastAsia="Cordia New"/>
+          <w:cs/>
+        </w:rPr>
+        <w:t>การ</w:t>
+      </w:r>
+      <w:r>
+        <w:rPr>
+          <w:rFonts w:hint="cs"/>
+          <w:cs/>
+        </w:rPr>
+        <w:t>ดำเนินการกับไฟล์</w:t>
+      </w:r>
+      <w:r>
+        <w:rPr>
+          <w:rFonts w:eastAsia="Cordia New"/>
+        </w:rPr>
+        <w:t xml:space="preserve"> </w:t>
+      </w:r>
+      <w:r>
+        <w:rPr>
+          <w:rFonts w:eastAsia="Cordia New" w:hint="cs"/>
+          <w:cs/>
+        </w:rPr>
+        <w:t>สามารถสรุปผลการทำงาน ดังต่อไปนี้ คือ</w:t>
+      </w:r>
+    </w:p>
+    <w:p>
+      <w:pPr>
+        <w:pStyle w:val="a9"/>
+        <w:numPr>
+          <w:ilvl w:val="0"/>
+          <w:numId w:val="35"/>
+        </w:numPr>
+        <w:tabs>
+          <w:tab w:val="left" w:pos="720"/>
+          <w:tab w:val="left" w:pos="1080"/>
+        </w:tabs>
+        <w:jc w:val="thaiDistribute"/>
+        <w:rPr>
+          <w:szCs w:val="32"/>
+        </w:rPr>
+      </w:pPr>
+      <w:r>
+        <w:rPr>
+          <w:rFonts w:hint="cs"/>
+          <w:szCs w:val="32"/>
+          <w:cs/>
+        </w:rPr>
+        <w:t xml:space="preserve">สามารถอ่านไฟล์ประเภท </w:t>
+      </w:r>
+      <w:r>
+        <w:rPr>
+          <w:szCs w:val="32"/>
+        </w:rPr>
+        <w:t xml:space="preserve">GraphML </w:t>
+      </w:r>
+      <w:r>
+        <w:rPr>
+          <w:rFonts w:hint="cs"/>
+          <w:szCs w:val="32"/>
+          <w:cs/>
+        </w:rPr>
+        <w:t>ขึ้นมาแสดงผลเป็นกราฟิกได้</w:t>
+      </w:r>
+    </w:p>
+    <w:p>
+      <w:pPr>
+        <w:pStyle w:val="a9"/>
+        <w:numPr>
+          <w:ilvl w:val="0"/>
+          <w:numId w:val="35"/>
+        </w:numPr>
+        <w:tabs>
+          <w:tab w:val="left" w:pos="720"/>
+          <w:tab w:val="left" w:pos="1080"/>
+        </w:tabs>
+        <w:jc w:val="thaiDistribute"/>
+        <w:rPr>
+          <w:szCs w:val="32"/>
+        </w:rPr>
+      </w:pPr>
+      <w:r>
+        <w:rPr>
+          <w:rFonts w:hint="cs"/>
+          <w:szCs w:val="32"/>
+          <w:cs/>
+        </w:rPr>
+        <w:t xml:space="preserve">สามารถบันทึกไฟล์เป็นประเภท </w:t>
+      </w:r>
+      <w:r>
+        <w:rPr>
+          <w:szCs w:val="32"/>
+        </w:rPr>
+        <w:t xml:space="preserve">GraphML </w:t>
+      </w:r>
+      <w:r>
+        <w:rPr>
+          <w:rFonts w:hint="cs"/>
+          <w:szCs w:val="32"/>
+          <w:cs/>
+        </w:rPr>
+        <w:t>จากกราฟที่แสดงผลอยู่ปัจจุบันได้</w:t>
+      </w:r>
+    </w:p>
+    <w:p>
+      <w:pPr>
+        <w:pStyle w:val="a9"/>
+        <w:numPr>
+          <w:ilvl w:val="0"/>
+          <w:numId w:val="35"/>
+        </w:numPr>
+        <w:tabs>
+          <w:tab w:val="left" w:pos="720"/>
+          <w:tab w:val="left" w:pos="1080"/>
+        </w:tabs>
+        <w:jc w:val="thaiDistribute"/>
+        <w:rPr>
+          <w:szCs w:val="32"/>
+        </w:rPr>
+      </w:pPr>
+      <w:r>
+        <w:rPr>
+          <w:rFonts w:hint="cs"/>
+          <w:szCs w:val="32"/>
+          <w:cs/>
+        </w:rPr>
+        <w:t xml:space="preserve">สามารถอ่านไฟล์ประเภท </w:t>
+      </w:r>
+      <w:r>
+        <w:rPr>
+          <w:szCs w:val="32"/>
+        </w:rPr>
+        <w:t xml:space="preserve">GraphML </w:t>
+      </w:r>
+      <w:r>
+        <w:rPr>
+          <w:rFonts w:hint="cs"/>
+          <w:szCs w:val="32"/>
+          <w:cs/>
+        </w:rPr>
+        <w:t>ที่บันทึกมาด้วยโปรแกรมอื่นได้</w:t>
+      </w:r>
+    </w:p>
+    <w:p>
+      <w:pPr>
+        <w:tabs>
+          <w:tab w:val="left" w:pos="720"/>
+          <w:tab w:val="left" w:pos="1080"/>
+        </w:tabs>
+        <w:jc w:val="thaiDistribute"/>
+      </w:pPr>
+      <w:r>
+        <w:tab/>
+      </w:r>
+      <w:r>
+        <w:rPr>
+          <w:rFonts w:hint="cs"/>
+          <w:cs/>
+        </w:rPr>
+        <w:t>ข้อจำกัดของโปรแกรมในส่วนของ</w:t>
+      </w:r>
+      <w:r>
+        <w:rPr>
+          <w:rFonts w:eastAsia="Cordia New"/>
+          <w:cs/>
+        </w:rPr>
+        <w:t>การ</w:t>
+      </w:r>
+      <w:r>
+        <w:rPr>
+          <w:rFonts w:hint="cs"/>
+          <w:cs/>
+        </w:rPr>
+        <w:t>ดำเนินการกับไฟล์ ได้แก่</w:t>
+      </w:r>
+    </w:p>
+    <w:p>
+      <w:pPr>
+        <w:pStyle w:val="a9"/>
+        <w:numPr>
+          <w:ilvl w:val="0"/>
+          <w:numId w:val="36"/>
+        </w:numPr>
+        <w:tabs>
+          <w:tab w:val="left" w:pos="720"/>
+          <w:tab w:val="left" w:pos="1080"/>
+        </w:tabs>
+        <w:jc w:val="thaiDistribute"/>
+        <w:rPr>
+          <w:szCs w:val="32"/>
+        </w:rPr>
+      </w:pPr>
+      <w:r>
+        <w:rPr>
+          <w:rFonts w:hint="cs"/>
+          <w:szCs w:val="32"/>
+          <w:cs/>
+        </w:rPr>
+        <w:t>ไม่</w:t>
+      </w:r>
+      <w:r>
+        <w:rPr>
+          <w:rFonts w:hint="cs"/>
+          <w:szCs w:val="32"/>
+          <w:cs/>
+        </w:rPr>
+        <w:t>สามารถบันทึกพิกัดของจุดตัดลงได้</w:t>
+      </w:r>
+    </w:p>
+    <w:p>
+      <w:pPr>
+        <w:pStyle w:val="a9"/>
+        <w:numPr>
+          <w:ilvl w:val="0"/>
+          <w:numId w:val="36"/>
+        </w:numPr>
+        <w:tabs>
+          <w:tab w:val="left" w:pos="720"/>
+          <w:tab w:val="left" w:pos="1080"/>
+        </w:tabs>
+        <w:jc w:val="thaiDistribute"/>
+        <w:rPr>
+          <w:szCs w:val="32"/>
+        </w:rPr>
+      </w:pPr>
+      <w:r>
+        <w:rPr>
+          <w:rFonts w:hint="cs"/>
+          <w:szCs w:val="32"/>
+          <w:cs/>
+        </w:rPr>
+        <w:t>ไม่สามารถบันทึกรูปแบบของกราฟได้ เช่น สีของจุดตัดเส้นเชื่อมต่างๆ</w:t>
+      </w:r>
+    </w:p>
+    <w:p>
+      <w:pPr>
+        <w:pStyle w:val="a9"/>
+        <w:tabs>
+          <w:tab w:val="left" w:pos="720"/>
+          <w:tab w:val="left" w:pos="1080"/>
+        </w:tabs>
+        <w:ind w:left="1440" w:firstLine="0"/>
+        <w:jc w:val="thaiDistribute"/>
+        <w:rPr>
+          <w:szCs w:val="32"/>
+        </w:rPr>
+      </w:pPr>
+    </w:p>
+    <w:p>
+      <w:pPr>
+        <w:pStyle w:val="af4"/>
+        <w:tabs>
+          <w:tab w:val="left" w:pos="720"/>
+          <w:tab w:val="left" w:pos="1080"/>
+        </w:tabs>
+        <w:jc w:val="both"/>
+        <w:rPr>
+          <w:rFonts w:ascii="Angsana New" w:hAnsi="Angsana New" w:cs="Angsana New"/>
+          <w:b/>
+          <w:bCs/>
+        </w:rPr>
+      </w:pPr>
+      <w:r>
+        <w:rPr>
+          <w:rFonts w:ascii="Angsana New" w:hAnsi="Angsana New" w:cs="Angsana New"/>
+          <w:b/>
+          <w:bCs/>
+        </w:rPr>
+        <w:tab/>
+        <w:t xml:space="preserve">5.1.4 </w:t>
+      </w:r>
+      <w:r>
+        <w:rPr>
+          <w:rFonts w:ascii="Angsana New" w:hAnsi="Angsana New" w:cs="Angsana New" w:hint="cs"/>
+          <w:b/>
+          <w:bCs/>
+          <w:cs/>
+        </w:rPr>
+        <w:t>สรุปผลการทำงาน</w:t>
+      </w:r>
+      <w:r>
+        <w:rPr>
+          <w:rFonts w:ascii="Angsana New" w:hAnsi="Angsana New" w:cs="Angsana New" w:hint="cs"/>
+          <w:b/>
+          <w:bCs/>
+          <w:cs/>
+        </w:rPr>
+        <w:t>ส่วน</w:t>
+      </w:r>
+      <w:r>
+        <w:rPr>
+          <w:rFonts w:ascii="Angsana New" w:hAnsi="Angsana New" w:cs="Angsana New" w:hint="cs"/>
+          <w:b/>
+          <w:bCs/>
+          <w:cs/>
+        </w:rPr>
+        <w:t>อัลกอริทึม</w:t>
+      </w:r>
+    </w:p>
+    <w:p>
+      <w:pPr>
+        <w:tabs>
+          <w:tab w:val="left" w:pos="720"/>
+          <w:tab w:val="left" w:pos="1080"/>
+        </w:tabs>
+        <w:ind w:firstLine="420"/>
+        <w:jc w:val="thaiDistribute"/>
+        <w:rPr>
+          <w:rFonts w:eastAsia="Cordia New"/>
+        </w:rPr>
+      </w:pPr>
+      <w:r>
+        <w:rPr>
+          <w:rFonts w:eastAsia="Cordia New" w:hint="cs"/>
+          <w:cs/>
+        </w:rPr>
+        <w:tab/>
+        <w:t>การพัฒนาโปรแกรมในส่วน</w:t>
+      </w:r>
+      <w:r>
+        <w:rPr>
+          <w:rFonts w:eastAsia="Cordia New"/>
+          <w:cs/>
+        </w:rPr>
+        <w:t>อัลกอริทึม</w:t>
+      </w:r>
+      <w:r>
+        <w:rPr>
+          <w:rFonts w:eastAsia="Cordia New"/>
+        </w:rPr>
+        <w:t xml:space="preserve"> </w:t>
+      </w:r>
+      <w:r>
+        <w:rPr>
+          <w:rFonts w:eastAsia="Cordia New" w:hint="cs"/>
+          <w:cs/>
+        </w:rPr>
+        <w:t>สามารถสรุปผลการทำงาน ดังต่อไปนี้ คือ</w:t>
+      </w:r>
+    </w:p>
+    <w:p>
+      <w:pPr>
+        <w:pStyle w:val="a9"/>
+        <w:numPr>
+          <w:ilvl w:val="0"/>
+          <w:numId w:val="37"/>
+        </w:numPr>
+        <w:tabs>
+          <w:tab w:val="left" w:pos="720"/>
+          <w:tab w:val="left" w:pos="1080"/>
+        </w:tabs>
+        <w:jc w:val="thaiDistribute"/>
+        <w:rPr>
+          <w:szCs w:val="32"/>
+        </w:rPr>
+      </w:pPr>
+      <w:r>
+        <w:rPr>
+          <w:rFonts w:hint="cs"/>
+          <w:szCs w:val="32"/>
+          <w:cs/>
+        </w:rPr>
+        <w:t>สามารถเพิ่มอัลกอริทึมในการจัดการกับกราฟได้ โดยที่ผลการดำเนินการที่ออกมาเป็นการเน้นสีที่กราฟ</w:t>
+      </w:r>
+    </w:p>
+    <w:p>
+      <w:pPr>
+        <w:pStyle w:val="a9"/>
+        <w:numPr>
+          <w:ilvl w:val="0"/>
+          <w:numId w:val="37"/>
+        </w:numPr>
+        <w:tabs>
+          <w:tab w:val="left" w:pos="720"/>
+          <w:tab w:val="left" w:pos="1080"/>
+        </w:tabs>
+        <w:jc w:val="thaiDistribute"/>
+        <w:rPr>
+          <w:szCs w:val="32"/>
+        </w:rPr>
+      </w:pPr>
+      <w:r>
+        <w:rPr>
+          <w:rFonts w:hint="cs"/>
+          <w:szCs w:val="32"/>
+          <w:cs/>
+        </w:rPr>
+        <w:t>สามารถเพิ่มอัลกอริทึมทีต้องการข้อมูลเข้าเพิ่มเติมได้(นอกจากโครงสร้างของกราฟ)</w:t>
+      </w:r>
+    </w:p>
+    <w:p>
+      <w:pPr>
+        <w:tabs>
+          <w:tab w:val="left" w:pos="720"/>
+          <w:tab w:val="left" w:pos="1080"/>
+        </w:tabs>
+        <w:jc w:val="thaiDistribute"/>
+      </w:pPr>
+      <w:r>
+        <w:lastRenderedPageBreak/>
+        <w:tab/>
+      </w:r>
+      <w:r>
+        <w:rPr>
+          <w:rFonts w:hint="cs"/>
+          <w:cs/>
+        </w:rPr>
+        <w:t>ข้อจำกัดของโปรแกรมในส่วนของ</w:t>
+      </w:r>
+      <w:r>
+        <w:rPr>
+          <w:rFonts w:eastAsia="Cordia New"/>
+          <w:cs/>
+        </w:rPr>
+        <w:t>การ</w:t>
+      </w:r>
+      <w:r>
+        <w:rPr>
+          <w:rFonts w:hint="cs"/>
+          <w:cs/>
+        </w:rPr>
+        <w:t>ดำเนินการกับไฟล์ ได้แก่</w:t>
+      </w:r>
+    </w:p>
+    <w:p>
+      <w:pPr>
+        <w:pStyle w:val="a9"/>
+        <w:numPr>
+          <w:ilvl w:val="0"/>
+          <w:numId w:val="38"/>
+        </w:numPr>
+        <w:tabs>
+          <w:tab w:val="left" w:pos="720"/>
+          <w:tab w:val="left" w:pos="1080"/>
+        </w:tabs>
+        <w:jc w:val="thaiDistribute"/>
+        <w:rPr>
+          <w:szCs w:val="32"/>
+        </w:rPr>
+      </w:pPr>
+      <w:r>
+        <w:rPr>
+          <w:rFonts w:hint="cs"/>
+          <w:szCs w:val="32"/>
+          <w:cs/>
+        </w:rPr>
+        <w:t>การจะเพิ่มอัลกอริทึมหนึ่งๆ จำเป็นต้องแก้ไขโปรแกรมบางส่วน</w:t>
+      </w:r>
+    </w:p>
+    <w:p>
+      <w:pPr>
+        <w:pStyle w:val="a9"/>
+        <w:numPr>
+          <w:ilvl w:val="0"/>
+          <w:numId w:val="38"/>
+        </w:numPr>
+        <w:tabs>
+          <w:tab w:val="left" w:pos="720"/>
+          <w:tab w:val="left" w:pos="1080"/>
+        </w:tabs>
+        <w:jc w:val="thaiDistribute"/>
+        <w:rPr>
+          <w:szCs w:val="32"/>
+        </w:rPr>
+      </w:pPr>
+      <w:r>
+        <w:rPr>
+          <w:rFonts w:hint="cs"/>
+          <w:szCs w:val="32"/>
+          <w:cs/>
+        </w:rPr>
+        <w:t>ยังไม่สามารถเพิ่มอัลกอริทึมในการจัดวางกราฟได้(</w:t>
+      </w:r>
+      <w:r>
+        <w:rPr>
+          <w:szCs w:val="32"/>
+        </w:rPr>
+        <w:t>Graph Layout</w:t>
+      </w:r>
+      <w:r>
+        <w:rPr>
+          <w:rFonts w:hint="cs"/>
+          <w:szCs w:val="32"/>
+          <w:cs/>
+        </w:rPr>
+        <w:t>)</w:t>
+      </w:r>
+    </w:p>
+    <w:p>
+      <w:pPr>
+        <w:pStyle w:val="a9"/>
+        <w:tabs>
+          <w:tab w:val="left" w:pos="720"/>
+          <w:tab w:val="left" w:pos="1080"/>
+        </w:tabs>
+        <w:ind w:left="1440" w:firstLine="0"/>
+        <w:jc w:val="thaiDistribute"/>
+        <w:rPr>
+          <w:szCs w:val="32"/>
+        </w:rPr>
+      </w:pPr>
+    </w:p>
+    <w:p>
+      <w:pPr>
+        <w:pStyle w:val="af4"/>
+        <w:tabs>
+          <w:tab w:val="left" w:pos="720"/>
+          <w:tab w:val="left" w:pos="1080"/>
+        </w:tabs>
+        <w:jc w:val="both"/>
+        <w:rPr>
+          <w:rFonts w:ascii="Angsana New" w:hAnsi="Angsana New" w:cs="Angsana New"/>
+          <w:b/>
+          <w:bCs/>
+        </w:rPr>
+      </w:pPr>
+      <w:r>
+        <w:rPr>
+          <w:rFonts w:ascii="Angsana New" w:hAnsi="Angsana New" w:cs="Angsana New"/>
+          <w:b/>
+          <w:bCs/>
+        </w:rPr>
+        <w:tab/>
+        <w:t xml:space="preserve">5.1.4 </w:t>
+      </w:r>
+      <w:r>
+        <w:rPr>
+          <w:rFonts w:ascii="Angsana New" w:hAnsi="Angsana New" w:cs="Angsana New" w:hint="cs"/>
+          <w:b/>
+          <w:bCs/>
+          <w:cs/>
+        </w:rPr>
+        <w:t>สรุปผล</w:t>
+      </w:r>
+      <w:r>
+        <w:rPr>
+          <w:rFonts w:ascii="Angsana New" w:hAnsi="Angsana New" w:cs="Angsana New" w:hint="cs"/>
+          <w:b/>
+          <w:bCs/>
+          <w:cs/>
+        </w:rPr>
+        <w:t>ความสามารถการนำไปใช้ของโปรแกรม</w:t>
+      </w:r>
+    </w:p>
+    <w:p>
+      <w:pPr>
+        <w:tabs>
+          <w:tab w:val="left" w:pos="720"/>
+          <w:tab w:val="left" w:pos="1080"/>
+        </w:tabs>
+        <w:ind w:left="709" w:firstLine="420"/>
+        <w:jc w:val="thaiDistribute"/>
+        <w:rPr>
+          <w:cs/>
+        </w:rPr>
+      </w:pPr>
+      <w:r>
+        <w:rPr>
+          <w:rFonts w:eastAsia="Cordia New" w:hint="cs"/>
+          <w:cs/>
+        </w:rPr>
+        <w:tab/>
+        <w:t xml:space="preserve">ความสามารถในการนำไปใช้ของโปรแกรมนี้คือสามารถนำไปใช้กับระบบปฏิบัติการใดๆ ก็ได้ที่สามารถติดตั้ง </w:t>
+      </w:r>
+      <w:r>
+        <w:rPr>
+          <w:rFonts w:eastAsia="Cordia New"/>
+        </w:rPr>
+        <w:t xml:space="preserve">Runtime </w:t>
+      </w:r>
+      <w:r>
+        <w:rPr>
+          <w:rFonts w:eastAsia="Cordia New" w:hint="cs"/>
+          <w:cs/>
+        </w:rPr>
+        <w:t xml:space="preserve">ของทั้ง </w:t>
+      </w:r>
+      <w:r>
+        <w:rPr>
+          <w:rFonts w:eastAsia="Cordia New"/>
+        </w:rPr>
+        <w:t xml:space="preserve">Python </w:t>
+      </w:r>
+      <w:r>
+        <w:rPr>
+          <w:rFonts w:eastAsia="Cordia New" w:hint="cs"/>
+          <w:cs/>
+        </w:rPr>
+        <w:t xml:space="preserve">และ </w:t>
+      </w:r>
+      <w:r>
+        <w:rPr>
+          <w:rFonts w:eastAsia="Cordia New"/>
+        </w:rPr>
+        <w:t>PyQt4</w:t>
+      </w:r>
+      <w:r>
+        <w:t xml:space="preserve"> </w:t>
+      </w:r>
+      <w:r>
+        <w:rPr>
+          <w:rFonts w:hint="cs"/>
+          <w:cs/>
+        </w:rPr>
+        <w:t xml:space="preserve">ได้ และมีการแสดงผลแบบกราฟิกได้ ซึ่งข้อจำกัดของโปรแกรมในส่วนนี้ก็คือ จำเป็นต้องมี </w:t>
+      </w:r>
+      <w:r>
+        <w:rPr>
+          <w:rFonts w:eastAsia="Cordia New"/>
+        </w:rPr>
+        <w:t>Runtime</w:t>
+      </w:r>
+      <w:r>
+        <w:rPr>
+          <w:rFonts w:eastAsia="Cordia New" w:hint="cs"/>
+          <w:cs/>
+        </w:rPr>
+        <w:t xml:space="preserve"> ของทั้ง </w:t>
+      </w:r>
+      <w:r>
+        <w:rPr>
+          <w:rFonts w:eastAsia="Cordia New"/>
+        </w:rPr>
+        <w:t xml:space="preserve">Python </w:t>
+      </w:r>
+      <w:r>
+        <w:rPr>
+          <w:rFonts w:eastAsia="Cordia New" w:hint="cs"/>
+          <w:cs/>
+        </w:rPr>
+        <w:t xml:space="preserve">และ </w:t>
+      </w:r>
+      <w:r>
+        <w:rPr>
+          <w:rFonts w:eastAsia="Cordia New"/>
+        </w:rPr>
+        <w:t xml:space="preserve">PyQt4 </w:t>
+      </w:r>
+      <w:r>
+        <w:rPr>
+          <w:rFonts w:eastAsia="Cordia New" w:hint="cs"/>
+          <w:cs/>
+        </w:rPr>
+        <w:t>ติดตั้งอยู่ ถึงจะสามารถใช้งานได้</w:t>
+      </w:r>
+    </w:p>
+    <w:p>
+      <w:pPr>
+        <w:spacing w:after="200" w:line="276" w:lineRule="auto"/>
+        <w:rPr>
+          <w:b/>
+          <w:bCs/>
+          <w:sz w:val="36"/>
+          <w:szCs w:val="36"/>
+        </w:rPr>
+      </w:pPr>
+    </w:p>
+    <w:p>
+      <w:pPr>
+        <w:pStyle w:val="af4"/>
+        <w:tabs>
+          <w:tab w:val="left" w:pos="720"/>
+          <w:tab w:val="left" w:pos="1080"/>
+        </w:tabs>
+        <w:jc w:val="both"/>
+        <w:rPr>
+          <w:rFonts w:ascii="Angsana New" w:hAnsi="Angsana New" w:cs="Angsana New"/>
+          <w:b/>
+          <w:bCs/>
+          <w:sz w:val="36"/>
+          <w:szCs w:val="36"/>
+        </w:rPr>
+      </w:pPr>
+      <w:r>
+        <w:rPr>
+          <w:rFonts w:ascii="Angsana New" w:hAnsi="Angsana New" w:cs="Angsana New"/>
+          <w:b/>
+          <w:bCs/>
+          <w:sz w:val="36"/>
+          <w:szCs w:val="36"/>
+        </w:rPr>
+        <w:t>5</w:t>
+      </w:r>
+      <w:r>
+        <w:rPr>
+          <w:rFonts w:ascii="Angsana New" w:hAnsi="Angsana New" w:cs="Angsana New"/>
+          <w:b/>
+          <w:bCs/>
+          <w:sz w:val="36"/>
+          <w:szCs w:val="36"/>
+          <w:cs/>
+        </w:rPr>
+        <w:t>.</w:t>
+      </w:r>
+      <w:r>
+        <w:rPr>
+          <w:rFonts w:ascii="Angsana New" w:hAnsi="Angsana New" w:cs="Angsana New"/>
+          <w:b/>
+          <w:bCs/>
+          <w:sz w:val="36"/>
+          <w:szCs w:val="36"/>
+        </w:rPr>
+        <w:t>2</w:t>
+      </w:r>
+      <w:r>
+        <w:rPr>
+          <w:rFonts w:ascii="Angsana New" w:hAnsi="Angsana New" w:cs="Angsana New"/>
+          <w:b/>
+          <w:bCs/>
+          <w:sz w:val="36"/>
+          <w:szCs w:val="36"/>
+          <w:cs/>
+        </w:rPr>
+        <w:t xml:space="preserve"> </w:t>
+      </w:r>
+      <w:r>
+        <w:rPr>
+          <w:rFonts w:ascii="Angsana New" w:hAnsi="Angsana New" w:cs="Angsana New" w:hint="cs"/>
+          <w:b/>
+          <w:bCs/>
+          <w:sz w:val="36"/>
+          <w:szCs w:val="36"/>
+          <w:cs/>
+        </w:rPr>
+        <w:t>ข้อเสนอแนะในการ</w:t>
+      </w:r>
+      <w:r>
+        <w:rPr>
+          <w:rFonts w:ascii="Angsana New" w:hAnsi="Angsana New" w:cs="Angsana New" w:hint="cs"/>
+          <w:b/>
+          <w:bCs/>
+          <w:sz w:val="36"/>
+          <w:szCs w:val="36"/>
+          <w:cs/>
+        </w:rPr>
+        <w:t>พัฒนาโปรแกรมรุ่นต่อไป</w:t>
+      </w:r>
+    </w:p>
+    <w:p>
+      <w:pPr>
+        <w:pStyle w:val="af4"/>
+        <w:tabs>
+          <w:tab w:val="left" w:pos="720"/>
+          <w:tab w:val="left" w:pos="1080"/>
+        </w:tabs>
+        <w:jc w:val="both"/>
+        <w:rPr>
+          <w:rFonts w:ascii="Angsana New" w:hAnsi="Angsana New" w:cs="Angsana New"/>
+        </w:rPr>
+      </w:pPr>
+      <w:r>
+        <w:rPr>
+          <w:rFonts w:ascii="Angsana New" w:hAnsi="Angsana New" w:cs="Angsana New" w:hint="cs"/>
+          <w:b/>
+          <w:bCs/>
+          <w:sz w:val="36"/>
+          <w:szCs w:val="36"/>
+          <w:cs/>
+        </w:rPr>
+        <w:tab/>
+      </w:r>
+      <w:r>
+        <w:rPr>
+          <w:rFonts w:ascii="Angsana New" w:hAnsi="Angsana New" w:cs="Angsana New" w:hint="cs"/>
+          <w:cs/>
+        </w:rPr>
+        <w:t>ความสามารถที่ควรจะมีเพิ่มในการพัฒนาโปรแกรม เพื่อให้โปรแกรมมีประสิทธิภาพในการใช้งานที่ครอบคลุมมากยิ่งขึ้น สะดวกยิ่งขึ้น และควรจะพัฒนาในเบื้องต้นมีดังนี้</w:t>
+      </w:r>
+    </w:p>
+    <w:p>
+      <w:pPr>
+        <w:pStyle w:val="af4"/>
+        <w:numPr>
+          <w:ilvl w:val="0"/>
+          <w:numId w:val="39"/>
+        </w:numPr>
+        <w:tabs>
+          <w:tab w:val="left" w:pos="720"/>
+          <w:tab w:val="left" w:pos="1080"/>
+        </w:tabs>
+        <w:rPr>
+          <w:rFonts w:ascii="Angsana New" w:hAnsi="Angsana New" w:cs="Angsana New"/>
+        </w:rPr>
+      </w:pPr>
+      <w:r>
+        <w:rPr>
+          <w:rFonts w:ascii="Angsana New" w:hAnsi="Angsana New" w:cs="Angsana New" w:hint="cs"/>
+          <w:cs/>
+        </w:rPr>
+        <w:t>ความสามารถในการเลื่อนหน้าจอแสดงผล</w:t>
+      </w:r>
+    </w:p>
+    <w:p>
+      <w:pPr>
+        <w:pStyle w:val="af4"/>
+        <w:numPr>
+          <w:ilvl w:val="0"/>
+          <w:numId w:val="39"/>
+        </w:numPr>
+        <w:tabs>
+          <w:tab w:val="left" w:pos="720"/>
+          <w:tab w:val="left" w:pos="1080"/>
+        </w:tabs>
+        <w:rPr>
+          <w:rFonts w:ascii="Angsana New" w:hAnsi="Angsana New" w:cs="Angsana New"/>
+        </w:rPr>
+      </w:pPr>
+      <w:r>
+        <w:rPr>
+          <w:rFonts w:ascii="Angsana New" w:hAnsi="Angsana New" w:cs="Angsana New" w:hint="cs"/>
+          <w:cs/>
+        </w:rPr>
+        <w:t xml:space="preserve">ความสามารถในการเพิ่มอัลกอริทึมเพื่อใช้ในการจัดวางกราฟ </w:t>
+      </w:r>
+      <w:r>
+        <w:rPr>
+          <w:rFonts w:ascii="Angsana New" w:hAnsi="Angsana New" w:cs="Angsana New"/>
+          <w:cs/>
+        </w:rPr>
+        <w:t>(</w:t>
+      </w:r>
+      <w:r>
+        <w:rPr>
+          <w:rFonts w:ascii="Angsana New" w:hAnsi="Angsana New" w:cs="Angsana New"/>
+        </w:rPr>
+        <w:t>Graph Layout)</w:t>
+      </w:r>
+    </w:p>
+    <w:p>
+      <w:pPr>
+        <w:pStyle w:val="af4"/>
+        <w:numPr>
+          <w:ilvl w:val="0"/>
+          <w:numId w:val="39"/>
+        </w:numPr>
+        <w:tabs>
+          <w:tab w:val="left" w:pos="720"/>
+          <w:tab w:val="left" w:pos="1080"/>
+        </w:tabs>
+        <w:rPr>
+          <w:rFonts w:ascii="Angsana New" w:hAnsi="Angsana New" w:cs="Angsana New"/>
+        </w:rPr>
+      </w:pPr>
+      <w:r>
+        <w:rPr>
+          <w:rFonts w:ascii="Angsana New" w:hAnsi="Angsana New" w:cs="Angsana New" w:hint="cs"/>
+          <w:cs/>
+        </w:rPr>
+        <w:t>แก้ปัญหาเรื่องชื่อของจุดตัด</w:t>
+      </w:r>
+    </w:p>
+    <w:p>
+      <w:pPr>
+        <w:pStyle w:val="af4"/>
+        <w:numPr>
+          <w:ilvl w:val="0"/>
+          <w:numId w:val="39"/>
+        </w:numPr>
+        <w:tabs>
+          <w:tab w:val="left" w:pos="720"/>
+          <w:tab w:val="left" w:pos="1080"/>
+        </w:tabs>
+        <w:rPr>
+          <w:rFonts w:ascii="Angsana New" w:hAnsi="Angsana New" w:cs="Angsana New"/>
+        </w:rPr>
+      </w:pPr>
+      <w:r>
+        <w:rPr>
+          <w:rFonts w:ascii="Angsana New" w:hAnsi="Angsana New" w:cs="Angsana New" w:hint="cs"/>
+          <w:cs/>
+        </w:rPr>
+        <w:t>ความสามารถในการกำหนดสีของกราฟได้</w:t>
+      </w:r>
+    </w:p>
+    <w:p>
+      <w:pPr>
+        <w:pStyle w:val="af4"/>
+        <w:numPr>
+          <w:ilvl w:val="0"/>
+          <w:numId w:val="39"/>
+        </w:numPr>
+        <w:tabs>
+          <w:tab w:val="left" w:pos="720"/>
+          <w:tab w:val="left" w:pos="1080"/>
+        </w:tabs>
+        <w:rPr>
+          <w:rFonts w:ascii="Angsana New" w:hAnsi="Angsana New" w:cs="Angsana New"/>
+        </w:rPr>
+      </w:pPr>
+      <w:r>
+        <w:rPr>
+          <w:rFonts w:ascii="Angsana New" w:hAnsi="Angsana New" w:cs="Angsana New" w:hint="cs"/>
+          <w:cs/>
+        </w:rPr>
+        <w:t>ความสามารถในการบันทึกพิกัดของจุดตัดในกราฟ</w:t>
+      </w:r>
+    </w:p>
+    <w:p/>
+    <w:p>
+      <w:pPr>
+        <w:ind w:firstLine="0"/>
+        <w:jc w:val="left"/>
+        <w:rPr>
+          <w:rFonts w:hint="cs"/>
+        </w:rPr>
       </w:pPr>
     </w:p>
     <w:sectPr>
@@ -20307,6 +23010,178 @@
     </w:lvl>
   </w:abstractNum>
   <w:abstractNum w:abstractNumId="9">
+    <w:nsid w:val="14CC7CD4"/>
+    <w:multiLevelType w:val="hybridMultilevel"/>
+    <w:tmpl w:val="4C886856"/>
+    <w:lvl w:ilvl="0" w:tplc="0409000F">
+      <w:start w:val="1"/>
+      <w:numFmt w:val="decimal"/>
+      <w:lvlText w:val="%1."/>
+      <w:lvlJc w:val="left"/>
+      <w:pPr>
+        <w:ind w:left="1440" w:hanging="360"/>
+      </w:pPr>
+    </w:lvl>
+    <w:lvl w:ilvl="1" w:tplc="04090019" w:tentative="1">
+      <w:start w:val="1"/>
+      <w:numFmt w:val="lowerLetter"/>
+      <w:lvlText w:val="%2."/>
+      <w:lvlJc w:val="left"/>
+      <w:pPr>
+        <w:ind w:left="2160" w:hanging="360"/>
+      </w:pPr>
+    </w:lvl>
+    <w:lvl w:ilvl="2" w:tplc="0409001B" w:tentative="1">
+      <w:start w:val="1"/>
+      <w:numFmt w:val="lowerRoman"/>
+      <w:lvlText w:val="%3."/>
+      <w:lvlJc w:val="right"/>
+      <w:pPr>
+        <w:ind w:left="2880" w:hanging="180"/>
+      </w:pPr>
+    </w:lvl>
+    <w:lvl w:ilvl="3" w:tplc="0409000F" w:tentative="1">
+      <w:start w:val="1"/>
+      <w:numFmt w:val="decimal"/>
+      <w:lvlText w:val="%4."/>
+      <w:lvlJc w:val="left"/>
+      <w:pPr>
+        <w:ind w:left="3600" w:hanging="360"/>
+      </w:pPr>
+    </w:lvl>
+    <w:lvl w:ilvl="4" w:tplc="04090019" w:tentative="1">
+      <w:start w:val="1"/>
+      <w:numFmt w:val="lowerLetter"/>
+      <w:lvlText w:val="%5."/>
+      <w:lvlJc w:val="left"/>
+      <w:pPr>
+        <w:ind w:left="4320" w:hanging="360"/>
+      </w:pPr>
+    </w:lvl>
+    <w:lvl w:ilvl="5" w:tplc="0409001B" w:tentative="1">
+      <w:start w:val="1"/>
+      <w:numFmt w:val="lowerRoman"/>
+      <w:lvlText w:val="%6."/>
+      <w:lvlJc w:val="right"/>
+      <w:pPr>
+        <w:ind w:left="5040" w:hanging="180"/>
+      </w:pPr>
+    </w:lvl>
+    <w:lvl w:ilvl="6" w:tplc="0409000F" w:tentative="1">
+      <w:start w:val="1"/>
+      <w:numFmt w:val="decimal"/>
+      <w:lvlText w:val="%7."/>
+      <w:lvlJc w:val="left"/>
+      <w:pPr>
+        <w:ind w:left="5760" w:hanging="360"/>
+      </w:pPr>
+    </w:lvl>
+    <w:lvl w:ilvl="7" w:tplc="04090019" w:tentative="1">
+      <w:start w:val="1"/>
+      <w:numFmt w:val="lowerLetter"/>
+      <w:lvlText w:val="%8."/>
+      <w:lvlJc w:val="left"/>
+      <w:pPr>
+        <w:ind w:left="6480" w:hanging="360"/>
+      </w:pPr>
+    </w:lvl>
+    <w:lvl w:ilvl="8" w:tplc="0409001B" w:tentative="1">
+      <w:start w:val="1"/>
+      <w:numFmt w:val="lowerRoman"/>
+      <w:lvlText w:val="%9."/>
+      <w:lvlJc w:val="right"/>
+      <w:pPr>
+        <w:ind w:left="7200" w:hanging="180"/>
+      </w:pPr>
+    </w:lvl>
+  </w:abstractNum>
+  <w:abstractNum w:abstractNumId="10">
+    <w:nsid w:val="164E6593"/>
+    <w:multiLevelType w:val="hybridMultilevel"/>
+    <w:tmpl w:val="9E34C268"/>
+    <w:lvl w:ilvl="0" w:tplc="0409000F">
+      <w:start w:val="1"/>
+      <w:numFmt w:val="decimal"/>
+      <w:lvlText w:val="%1."/>
+      <w:lvlJc w:val="left"/>
+      <w:pPr>
+        <w:ind w:left="1440" w:hanging="360"/>
+      </w:pPr>
+    </w:lvl>
+    <w:lvl w:ilvl="1" w:tplc="04090019" w:tentative="1">
+      <w:start w:val="1"/>
+      <w:numFmt w:val="lowerLetter"/>
+      <w:lvlText w:val="%2."/>
+      <w:lvlJc w:val="left"/>
+      <w:pPr>
+        <w:ind w:left="2160" w:hanging="360"/>
+      </w:pPr>
+    </w:lvl>
+    <w:lvl w:ilvl="2" w:tplc="0409001B" w:tentative="1">
+      <w:start w:val="1"/>
+      <w:numFmt w:val="lowerRoman"/>
+      <w:lvlText w:val="%3."/>
+      <w:lvlJc w:val="right"/>
+      <w:pPr>
+        <w:ind w:left="2880" w:hanging="180"/>
+      </w:pPr>
+    </w:lvl>
+    <w:lvl w:ilvl="3" w:tplc="0409000F" w:tentative="1">
+      <w:start w:val="1"/>
+      <w:numFmt w:val="decimal"/>
+      <w:lvlText w:val="%4."/>
+      <w:lvlJc w:val="left"/>
+      <w:pPr>
+        <w:ind w:left="3600" w:hanging="360"/>
+      </w:pPr>
+    </w:lvl>
+    <w:lvl w:ilvl="4" w:tplc="04090019" w:tentative="1">
+      <w:start w:val="1"/>
+      <w:numFmt w:val="lowerLetter"/>
+      <w:lvlText w:val="%5."/>
+      <w:lvlJc w:val="left"/>
+      <w:pPr>
+        <w:ind w:left="4320" w:hanging="360"/>
+      </w:pPr>
+    </w:lvl>
+    <w:lvl w:ilvl="5" w:tplc="0409001B" w:tentative="1">
+      <w:start w:val="1"/>
+      <w:numFmt w:val="lowerRoman"/>
+      <w:lvlText w:val="%6."/>
+      <w:lvlJc w:val="right"/>
+      <w:pPr>
+        <w:ind w:left="5040" w:hanging="180"/>
+      </w:pPr>
+    </w:lvl>
+    <w:lvl w:ilvl="6" w:tplc="0409000F" w:tentative="1">
+      <w:start w:val="1"/>
+      <w:numFmt w:val="decimal"/>
+      <w:lvlText w:val="%7."/>
+      <w:lvlJc w:val="left"/>
+      <w:pPr>
+        <w:ind w:left="5760" w:hanging="360"/>
+      </w:pPr>
+    </w:lvl>
+    <w:lvl w:ilvl="7" w:tplc="04090019" w:tentative="1">
+      <w:start w:val="1"/>
+      <w:numFmt w:val="lowerLetter"/>
+      <w:lvlText w:val="%8."/>
+      <w:lvlJc w:val="left"/>
+      <w:pPr>
+        <w:ind w:left="6480" w:hanging="360"/>
+      </w:pPr>
+    </w:lvl>
+    <w:lvl w:ilvl="8" w:tplc="0409001B" w:tentative="1">
+      <w:start w:val="1"/>
+      <w:numFmt w:val="lowerRoman"/>
+      <w:lvlText w:val="%9."/>
+      <w:lvlJc w:val="right"/>
+      <w:pPr>
+        <w:ind w:left="7200" w:hanging="180"/>
+      </w:pPr>
+    </w:lvl>
+  </w:abstractNum>
+  <w:abstractNum w:abstractNumId="11">
     <w:nsid w:val="167D6FDB"/>
     <w:multiLevelType w:val="hybridMultilevel"/>
     <w:tmpl w:val="3B164532"/>
@@ -20421,7 +23296,7 @@
       </w:rPr>
     </w:lvl>
   </w:abstractNum>
-  <w:abstractNum w:abstractNumId="10">
+  <w:abstractNum w:abstractNumId="12">
     <w:nsid w:val="1725192C"/>
     <w:multiLevelType w:val="multilevel"/>
     <w:tmpl w:val="95D21E32"/>
@@ -20557,7 +23432,265 @@
       </w:rPr>
     </w:lvl>
   </w:abstractNum>
-  <w:abstractNum w:abstractNumId="11">
+  <w:abstractNum w:abstractNumId="13">
+    <w:nsid w:val="1D64435B"/>
+    <w:multiLevelType w:val="hybridMultilevel"/>
+    <w:tmpl w:val="9E34C268"/>
+    <w:lvl w:ilvl="0" w:tplc="0409000F">
+      <w:start w:val="1"/>
+      <w:numFmt w:val="decimal"/>
+      <w:lvlText w:val="%1."/>
+      <w:lvlJc w:val="left"/>
+      <w:pPr>
+        <w:ind w:left="1440" w:hanging="360"/>
+      </w:pPr>
+    </w:lvl>
+    <w:lvl w:ilvl="1" w:tplc="04090019" w:tentative="1">
+      <w:start w:val="1"/>
+      <w:numFmt w:val="lowerLetter"/>
+      <w:lvlText w:val="%2."/>
+      <w:lvlJc w:val="left"/>
+      <w:pPr>
+        <w:ind w:left="2160" w:hanging="360"/>
+      </w:pPr>
+    </w:lvl>
+    <w:lvl w:ilvl="2" w:tplc="0409001B" w:tentative="1">
+      <w:start w:val="1"/>
+      <w:numFmt w:val="lowerRoman"/>
+      <w:lvlText w:val="%3."/>
+      <w:lvlJc w:val="right"/>
+      <w:pPr>
+        <w:ind w:left="2880" w:hanging="180"/>
+      </w:pPr>
+    </w:lvl>
+    <w:lvl w:ilvl="3" w:tplc="0409000F" w:tentative="1">
+      <w:start w:val="1"/>
+      <w:numFmt w:val="decimal"/>
+      <w:lvlText w:val="%4."/>
+      <w:lvlJc w:val="left"/>
+      <w:pPr>
+        <w:ind w:left="3600" w:hanging="360"/>
+      </w:pPr>
+    </w:lvl>
+    <w:lvl w:ilvl="4" w:tplc="04090019" w:tentative="1">
+      <w:start w:val="1"/>
+      <w:numFmt w:val="lowerLetter"/>
+      <w:lvlText w:val="%5."/>
+      <w:lvlJc w:val="left"/>
+      <w:pPr>
+        <w:ind w:left="4320" w:hanging="360"/>
+      </w:pPr>
+    </w:lvl>
+    <w:lvl w:ilvl="5" w:tplc="0409001B" w:tentative="1">
+      <w:start w:val="1"/>
+      <w:numFmt w:val="lowerRoman"/>
+      <w:lvlText w:val="%6."/>
+      <w:lvlJc w:val="right"/>
+      <w:pPr>
+        <w:ind w:left="5040" w:hanging="180"/>
+      </w:pPr>
+    </w:lvl>
+    <w:lvl w:ilvl="6" w:tplc="0409000F" w:tentative="1">
+      <w:start w:val="1"/>
+      <w:numFmt w:val="decimal"/>
+      <w:lvlText w:val="%7."/>
+      <w:lvlJc w:val="left"/>
+      <w:pPr>
+        <w:ind w:left="5760" w:hanging="360"/>
+      </w:pPr>
+    </w:lvl>
+    <w:lvl w:ilvl="7" w:tplc="04090019" w:tentative="1">
+      <w:start w:val="1"/>
+      <w:numFmt w:val="lowerLetter"/>
+      <w:lvlText w:val="%8."/>
+      <w:lvlJc w:val="left"/>
+      <w:pPr>
+        <w:ind w:left="6480" w:hanging="360"/>
+      </w:pPr>
+    </w:lvl>
+    <w:lvl w:ilvl="8" w:tplc="0409001B" w:tentative="1">
+      <w:start w:val="1"/>
+      <w:numFmt w:val="lowerRoman"/>
+      <w:lvlText w:val="%9."/>
+      <w:lvlJc w:val="right"/>
+      <w:pPr>
+        <w:ind w:left="7200" w:hanging="180"/>
+      </w:pPr>
+    </w:lvl>
+  </w:abstractNum>
+  <w:abstractNum w:abstractNumId="14">
+    <w:nsid w:val="1E654B6C"/>
+    <w:multiLevelType w:val="hybridMultilevel"/>
+    <w:tmpl w:val="4AEA7A6A"/>
+    <w:lvl w:ilvl="0" w:tplc="0409000F">
+      <w:start w:val="1"/>
+      <w:numFmt w:val="decimal"/>
+      <w:lvlText w:val="%1."/>
+      <w:lvlJc w:val="left"/>
+      <w:pPr>
+        <w:ind w:left="1440" w:hanging="360"/>
+      </w:pPr>
+    </w:lvl>
+    <w:lvl w:ilvl="1" w:tplc="04090019" w:tentative="1">
+      <w:start w:val="1"/>
+      <w:numFmt w:val="lowerLetter"/>
+      <w:lvlText w:val="%2."/>
+      <w:lvlJc w:val="left"/>
+      <w:pPr>
+        <w:ind w:left="2160" w:hanging="360"/>
+      </w:pPr>
+    </w:lvl>
+    <w:lvl w:ilvl="2" w:tplc="0409001B" w:tentative="1">
+      <w:start w:val="1"/>
+      <w:numFmt w:val="lowerRoman"/>
+      <w:lvlText w:val="%3."/>
+      <w:lvlJc w:val="right"/>
+      <w:pPr>
+        <w:ind w:left="2880" w:hanging="180"/>
+      </w:pPr>
+    </w:lvl>
+    <w:lvl w:ilvl="3" w:tplc="0409000F" w:tentative="1">
+      <w:start w:val="1"/>
+      <w:numFmt w:val="decimal"/>
+      <w:lvlText w:val="%4."/>
+      <w:lvlJc w:val="left"/>
+      <w:pPr>
+        <w:ind w:left="3600" w:hanging="360"/>
+      </w:pPr>
+    </w:lvl>
+    <w:lvl w:ilvl="4" w:tplc="04090019" w:tentative="1">
+      <w:start w:val="1"/>
+      <w:numFmt w:val="lowerLetter"/>
+      <w:lvlText w:val="%5."/>
+      <w:lvlJc w:val="left"/>
+      <w:pPr>
+        <w:ind w:left="4320" w:hanging="360"/>
+      </w:pPr>
+    </w:lvl>
+    <w:lvl w:ilvl="5" w:tplc="0409001B" w:tentative="1">
+      <w:start w:val="1"/>
+      <w:numFmt w:val="lowerRoman"/>
+      <w:lvlText w:val="%6."/>
+      <w:lvlJc w:val="right"/>
+      <w:pPr>
+        <w:ind w:left="5040" w:hanging="180"/>
+      </w:pPr>
+    </w:lvl>
+    <w:lvl w:ilvl="6" w:tplc="0409000F" w:tentative="1">
+      <w:start w:val="1"/>
+      <w:numFmt w:val="decimal"/>
+      <w:lvlText w:val="%7."/>
+      <w:lvlJc w:val="left"/>
+      <w:pPr>
+        <w:ind w:left="5760" w:hanging="360"/>
+      </w:pPr>
+    </w:lvl>
+    <w:lvl w:ilvl="7" w:tplc="04090019" w:tentative="1">
+      <w:start w:val="1"/>
+      <w:numFmt w:val="lowerLetter"/>
+      <w:lvlText w:val="%8."/>
+      <w:lvlJc w:val="left"/>
+      <w:pPr>
+        <w:ind w:left="6480" w:hanging="360"/>
+      </w:pPr>
+    </w:lvl>
+    <w:lvl w:ilvl="8" w:tplc="0409001B" w:tentative="1">
+      <w:start w:val="1"/>
+      <w:numFmt w:val="lowerRoman"/>
+      <w:lvlText w:val="%9."/>
+      <w:lvlJc w:val="right"/>
+      <w:pPr>
+        <w:ind w:left="7200" w:hanging="180"/>
+      </w:pPr>
+    </w:lvl>
+  </w:abstractNum>
+  <w:abstractNum w:abstractNumId="15">
+    <w:nsid w:val="20FA591D"/>
+    <w:multiLevelType w:val="hybridMultilevel"/>
+    <w:tmpl w:val="D4B492FA"/>
+    <w:lvl w:ilvl="0" w:tplc="0409000F">
+      <w:start w:val="1"/>
+      <w:numFmt w:val="decimal"/>
+      <w:lvlText w:val="%1."/>
+      <w:lvlJc w:val="left"/>
+      <w:pPr>
+        <w:ind w:left="1440" w:hanging="360"/>
+      </w:pPr>
+    </w:lvl>
+    <w:lvl w:ilvl="1" w:tplc="04090019" w:tentative="1">
+      <w:start w:val="1"/>
+      <w:numFmt w:val="lowerLetter"/>
+      <w:lvlText w:val="%2."/>
+      <w:lvlJc w:val="left"/>
+      <w:pPr>
+        <w:ind w:left="2160" w:hanging="360"/>
+      </w:pPr>
+    </w:lvl>
+    <w:lvl w:ilvl="2" w:tplc="0409001B" w:tentative="1">
+      <w:start w:val="1"/>
+      <w:numFmt w:val="lowerRoman"/>
+      <w:lvlText w:val="%3."/>
+      <w:lvlJc w:val="right"/>
+      <w:pPr>
+        <w:ind w:left="2880" w:hanging="180"/>
+      </w:pPr>
+    </w:lvl>
+    <w:lvl w:ilvl="3" w:tplc="0409000F" w:tentative="1">
+      <w:start w:val="1"/>
+      <w:numFmt w:val="decimal"/>
+      <w:lvlText w:val="%4."/>
+      <w:lvlJc w:val="left"/>
+      <w:pPr>
+        <w:ind w:left="3600" w:hanging="360"/>
+      </w:pPr>
+    </w:lvl>
+    <w:lvl w:ilvl="4" w:tplc="04090019" w:tentative="1">
+      <w:start w:val="1"/>
+      <w:numFmt w:val="lowerLetter"/>
+      <w:lvlText w:val="%5."/>
+      <w:lvlJc w:val="left"/>
+      <w:pPr>
+        <w:ind w:left="4320" w:hanging="360"/>
+      </w:pPr>
+    </w:lvl>
+    <w:lvl w:ilvl="5" w:tplc="0409001B" w:tentative="1">
+      <w:start w:val="1"/>
+      <w:numFmt w:val="lowerRoman"/>
+      <w:lvlText w:val="%6."/>
+      <w:lvlJc w:val="right"/>
+      <w:pPr>
+        <w:ind w:left="5040" w:hanging="180"/>
+      </w:pPr>
+    </w:lvl>
+    <w:lvl w:ilvl="6" w:tplc="0409000F" w:tentative="1">
+      <w:start w:val="1"/>
+      <w:numFmt w:val="decimal"/>
+      <w:lvlText w:val="%7."/>
+      <w:lvlJc w:val="left"/>
+      <w:pPr>
+        <w:ind w:left="5760" w:hanging="360"/>
+      </w:pPr>
+    </w:lvl>
+    <w:lvl w:ilvl="7" w:tplc="04090019" w:tentative="1">
+      <w:start w:val="1"/>
+      <w:numFmt w:val="lowerLetter"/>
+      <w:lvlText w:val="%8."/>
+      <w:lvlJc w:val="left"/>
+      <w:pPr>
+        <w:ind w:left="6480" w:hanging="360"/>
+      </w:pPr>
+    </w:lvl>
+    <w:lvl w:ilvl="8" w:tplc="0409001B" w:tentative="1">
+      <w:start w:val="1"/>
+      <w:numFmt w:val="lowerRoman"/>
+      <w:lvlText w:val="%9."/>
+      <w:lvlJc w:val="right"/>
+      <w:pPr>
+        <w:ind w:left="7200" w:hanging="180"/>
+      </w:pPr>
+    </w:lvl>
+  </w:abstractNum>
+  <w:abstractNum w:abstractNumId="16">
     <w:nsid w:val="234D7799"/>
     <w:multiLevelType w:val="multilevel"/>
     <w:tmpl w:val="58680C4C"/>
@@ -20699,7 +23832,93 @@
       </w:rPr>
     </w:lvl>
   </w:abstractNum>
-  <w:abstractNum w:abstractNumId="12">
+  <w:abstractNum w:abstractNumId="17">
+    <w:nsid w:val="320A6340"/>
+    <w:multiLevelType w:val="hybridMultilevel"/>
+    <w:tmpl w:val="D5B29A1A"/>
+    <w:lvl w:ilvl="0" w:tplc="0409000F">
+      <w:start w:val="1"/>
+      <w:numFmt w:val="decimal"/>
+      <w:lvlText w:val="%1."/>
+      <w:lvlJc w:val="left"/>
+      <w:pPr>
+        <w:ind w:left="1440" w:hanging="360"/>
+      </w:pPr>
+    </w:lvl>
+    <w:lvl w:ilvl="1" w:tplc="04090019" w:tentative="1">
+      <w:start w:val="1"/>
+      <w:numFmt w:val="lowerLetter"/>
+      <w:lvlText w:val="%2."/>
+      <w:lvlJc w:val="left"/>
+      <w:pPr>
+        <w:ind w:left="2160" w:hanging="360"/>
+      </w:pPr>
+    </w:lvl>
+    <w:lvl w:ilvl="2" w:tplc="0409001B" w:tentative="1">
+      <w:start w:val="1"/>
+      <w:numFmt w:val="lowerRoman"/>
+      <w:lvlText w:val="%3."/>
+      <w:lvlJc w:val="right"/>
+      <w:pPr>
+        <w:ind w:left="2880" w:hanging="180"/>
+      </w:pPr>
+    </w:lvl>
+    <w:lvl w:ilvl="3" w:tplc="0409000F" w:tentative="1">
+      <w:start w:val="1"/>
+      <w:numFmt w:val="decimal"/>
+      <w:lvlText w:val="%4."/>
+      <w:lvlJc w:val="left"/>
+      <w:pPr>
+        <w:ind w:left="3600" w:hanging="360"/>
+      </w:pPr>
+    </w:lvl>
+    <w:lvl w:ilvl="4" w:tplc="04090019" w:tentative="1">
+      <w:start w:val="1"/>
+      <w:numFmt w:val="lowerLetter"/>
+      <w:lvlText w:val="%5."/>
+      <w:lvlJc w:val="left"/>
+      <w:pPr>
+        <w:ind w:left="4320" w:hanging="360"/>
+      </w:pPr>
+    </w:lvl>
+    <w:lvl w:ilvl="5" w:tplc="0409001B" w:tentative="1">
+      <w:start w:val="1"/>
+      <w:numFmt w:val="lowerRoman"/>
+      <w:lvlText w:val="%6."/>
+      <w:lvlJc w:val="right"/>
+      <w:pPr>
+        <w:ind w:left="5040" w:hanging="180"/>
+      </w:pPr>
+    </w:lvl>
+    <w:lvl w:ilvl="6" w:tplc="0409000F" w:tentative="1">
+      <w:start w:val="1"/>
+      <w:numFmt w:val="decimal"/>
+      <w:lvlText w:val="%7."/>
+      <w:lvlJc w:val="left"/>
+      <w:pPr>
+        <w:ind w:left="5760" w:hanging="360"/>
+      </w:pPr>
+    </w:lvl>
+    <w:lvl w:ilvl="7" w:tplc="04090019" w:tentative="1">
+      <w:start w:val="1"/>
+      <w:numFmt w:val="lowerLetter"/>
+      <w:lvlText w:val="%8."/>
+      <w:lvlJc w:val="left"/>
+      <w:pPr>
+        <w:ind w:left="6480" w:hanging="360"/>
+      </w:pPr>
+    </w:lvl>
+    <w:lvl w:ilvl="8" w:tplc="0409001B" w:tentative="1">
+      <w:start w:val="1"/>
+      <w:numFmt w:val="lowerRoman"/>
+      <w:lvlText w:val="%9."/>
+      <w:lvlJc w:val="right"/>
+      <w:pPr>
+        <w:ind w:left="7200" w:hanging="180"/>
+      </w:pPr>
+    </w:lvl>
+  </w:abstractNum>
+  <w:abstractNum w:abstractNumId="18">
     <w:nsid w:val="336A2C9D"/>
     <w:multiLevelType w:val="hybridMultilevel"/>
     <w:tmpl w:val="0CDA87A4"/>
@@ -20790,7 +24009,7 @@
       </w:pPr>
     </w:lvl>
   </w:abstractNum>
-  <w:abstractNum w:abstractNumId="13">
+  <w:abstractNum w:abstractNumId="19">
     <w:nsid w:val="3BD75BFB"/>
     <w:multiLevelType w:val="hybridMultilevel"/>
     <w:tmpl w:val="DFF8E77A"/>
@@ -20881,7 +24100,179 @@
       </w:pPr>
     </w:lvl>
   </w:abstractNum>
-  <w:abstractNum w:abstractNumId="14">
+  <w:abstractNum w:abstractNumId="20">
+    <w:nsid w:val="3BFF6BED"/>
+    <w:multiLevelType w:val="hybridMultilevel"/>
+    <w:tmpl w:val="77A8DB2A"/>
+    <w:lvl w:ilvl="0" w:tplc="0409000F">
+      <w:start w:val="1"/>
+      <w:numFmt w:val="decimal"/>
+      <w:lvlText w:val="%1."/>
+      <w:lvlJc w:val="left"/>
+      <w:pPr>
+        <w:ind w:left="1440" w:hanging="360"/>
+      </w:pPr>
+    </w:lvl>
+    <w:lvl w:ilvl="1" w:tplc="04090019" w:tentative="1">
+      <w:start w:val="1"/>
+      <w:numFmt w:val="lowerLetter"/>
+      <w:lvlText w:val="%2."/>
+      <w:lvlJc w:val="left"/>
+      <w:pPr>
+        <w:ind w:left="2160" w:hanging="360"/>
+      </w:pPr>
+    </w:lvl>
+    <w:lvl w:ilvl="2" w:tplc="0409001B" w:tentative="1">
+      <w:start w:val="1"/>
+      <w:numFmt w:val="lowerRoman"/>
+      <w:lvlText w:val="%3."/>
+      <w:lvlJc w:val="right"/>
+      <w:pPr>
+        <w:ind w:left="2880" w:hanging="180"/>
+      </w:pPr>
+    </w:lvl>
+    <w:lvl w:ilvl="3" w:tplc="0409000F" w:tentative="1">
+      <w:start w:val="1"/>
+      <w:numFmt w:val="decimal"/>
+      <w:lvlText w:val="%4."/>
+      <w:lvlJc w:val="left"/>
+      <w:pPr>
+        <w:ind w:left="3600" w:hanging="360"/>
+      </w:pPr>
+    </w:lvl>
+    <w:lvl w:ilvl="4" w:tplc="04090019" w:tentative="1">
+      <w:start w:val="1"/>
+      <w:numFmt w:val="lowerLetter"/>
+      <w:lvlText w:val="%5."/>
+      <w:lvlJc w:val="left"/>
+      <w:pPr>
+        <w:ind w:left="4320" w:hanging="360"/>
+      </w:pPr>
+    </w:lvl>
+    <w:lvl w:ilvl="5" w:tplc="0409001B" w:tentative="1">
+      <w:start w:val="1"/>
+      <w:numFmt w:val="lowerRoman"/>
+      <w:lvlText w:val="%6."/>
+      <w:lvlJc w:val="right"/>
+      <w:pPr>
+        <w:ind w:left="5040" w:hanging="180"/>
+      </w:pPr>
+    </w:lvl>
+    <w:lvl w:ilvl="6" w:tplc="0409000F" w:tentative="1">
+      <w:start w:val="1"/>
+      <w:numFmt w:val="decimal"/>
+      <w:lvlText w:val="%7."/>
+      <w:lvlJc w:val="left"/>
+      <w:pPr>
+        <w:ind w:left="5760" w:hanging="360"/>
+      </w:pPr>
+    </w:lvl>
+    <w:lvl w:ilvl="7" w:tplc="04090019" w:tentative="1">
+      <w:start w:val="1"/>
+      <w:numFmt w:val="lowerLetter"/>
+      <w:lvlText w:val="%8."/>
+      <w:lvlJc w:val="left"/>
+      <w:pPr>
+        <w:ind w:left="6480" w:hanging="360"/>
+      </w:pPr>
+    </w:lvl>
+    <w:lvl w:ilvl="8" w:tplc="0409001B" w:tentative="1">
+      <w:start w:val="1"/>
+      <w:numFmt w:val="lowerRoman"/>
+      <w:lvlText w:val="%9."/>
+      <w:lvlJc w:val="right"/>
+      <w:pPr>
+        <w:ind w:left="7200" w:hanging="180"/>
+      </w:pPr>
+    </w:lvl>
+  </w:abstractNum>
+  <w:abstractNum w:abstractNumId="21">
+    <w:nsid w:val="3E7714FF"/>
+    <w:multiLevelType w:val="hybridMultilevel"/>
+    <w:tmpl w:val="81BEBF6C"/>
+    <w:lvl w:ilvl="0" w:tplc="0409000F">
+      <w:start w:val="1"/>
+      <w:numFmt w:val="decimal"/>
+      <w:lvlText w:val="%1."/>
+      <w:lvlJc w:val="left"/>
+      <w:pPr>
+        <w:ind w:left="1440" w:hanging="360"/>
+      </w:pPr>
+    </w:lvl>
+    <w:lvl w:ilvl="1" w:tplc="04090019" w:tentative="1">
+      <w:start w:val="1"/>
+      <w:numFmt w:val="lowerLetter"/>
+      <w:lvlText w:val="%2."/>
+      <w:lvlJc w:val="left"/>
+      <w:pPr>
+        <w:ind w:left="2160" w:hanging="360"/>
+      </w:pPr>
+    </w:lvl>
+    <w:lvl w:ilvl="2" w:tplc="0409001B" w:tentative="1">
+      <w:start w:val="1"/>
+      <w:numFmt w:val="lowerRoman"/>
+      <w:lvlText w:val="%3."/>
+      <w:lvlJc w:val="right"/>
+      <w:pPr>
+        <w:ind w:left="2880" w:hanging="180"/>
+      </w:pPr>
+    </w:lvl>
+    <w:lvl w:ilvl="3" w:tplc="0409000F" w:tentative="1">
+      <w:start w:val="1"/>
+      <w:numFmt w:val="decimal"/>
+      <w:lvlText w:val="%4."/>
+      <w:lvlJc w:val="left"/>
+      <w:pPr>
+        <w:ind w:left="3600" w:hanging="360"/>
+      </w:pPr>
+    </w:lvl>
+    <w:lvl w:ilvl="4" w:tplc="04090019" w:tentative="1">
+      <w:start w:val="1"/>
+      <w:numFmt w:val="lowerLetter"/>
+      <w:lvlText w:val="%5."/>
+      <w:lvlJc w:val="left"/>
+      <w:pPr>
+        <w:ind w:left="4320" w:hanging="360"/>
+      </w:pPr>
+    </w:lvl>
+    <w:lvl w:ilvl="5" w:tplc="0409001B" w:tentative="1">
+      <w:start w:val="1"/>
+      <w:numFmt w:val="lowerRoman"/>
+      <w:lvlText w:val="%6."/>
+      <w:lvlJc w:val="right"/>
+      <w:pPr>
+        <w:ind w:left="5040" w:hanging="180"/>
+      </w:pPr>
+    </w:lvl>
+    <w:lvl w:ilvl="6" w:tplc="0409000F" w:tentative="1">
+      <w:start w:val="1"/>
+      <w:numFmt w:val="decimal"/>
+      <w:lvlText w:val="%7."/>
+      <w:lvlJc w:val="left"/>
+      <w:pPr>
+        <w:ind w:left="5760" w:hanging="360"/>
+      </w:pPr>
+    </w:lvl>
+    <w:lvl w:ilvl="7" w:tplc="04090019" w:tentative="1">
+      <w:start w:val="1"/>
+      <w:numFmt w:val="lowerLetter"/>
+      <w:lvlText w:val="%8."/>
+      <w:lvlJc w:val="left"/>
+      <w:pPr>
+        <w:ind w:left="6480" w:hanging="360"/>
+      </w:pPr>
+    </w:lvl>
+    <w:lvl w:ilvl="8" w:tplc="0409001B" w:tentative="1">
+      <w:start w:val="1"/>
+      <w:numFmt w:val="lowerRoman"/>
+      <w:lvlText w:val="%9."/>
+      <w:lvlJc w:val="right"/>
+      <w:pPr>
+        <w:ind w:left="7200" w:hanging="180"/>
+      </w:pPr>
+    </w:lvl>
+  </w:abstractNum>
+  <w:abstractNum w:abstractNumId="22">
     <w:nsid w:val="3F2F3E8E"/>
     <w:multiLevelType w:val="hybridMultilevel"/>
     <w:tmpl w:val="BECABD42"/>
@@ -20972,7 +24363,7 @@
       </w:pPr>
     </w:lvl>
   </w:abstractNum>
-  <w:abstractNum w:abstractNumId="15">
+  <w:abstractNum w:abstractNumId="23">
     <w:nsid w:val="3F7A753E"/>
     <w:multiLevelType w:val="multilevel"/>
     <w:tmpl w:val="1FE28B3E"/>
@@ -21122,7 +24513,7 @@
       </w:rPr>
     </w:lvl>
   </w:abstractNum>
-  <w:abstractNum w:abstractNumId="16">
+  <w:abstractNum w:abstractNumId="24">
     <w:nsid w:val="41AF227B"/>
     <w:multiLevelType w:val="hybridMultilevel"/>
     <w:tmpl w:val="EFC636FE"/>
@@ -21213,7 +24604,7 @@
       </w:pPr>
     </w:lvl>
   </w:abstractNum>
-  <w:abstractNum w:abstractNumId="17">
+  <w:abstractNum w:abstractNumId="25">
     <w:nsid w:val="43740916"/>
     <w:multiLevelType w:val="multilevel"/>
     <w:tmpl w:val="B01CA8FE"/>
@@ -21345,7 +24736,93 @@
       </w:rPr>
     </w:lvl>
   </w:abstractNum>
-  <w:abstractNum w:abstractNumId="18">
+  <w:abstractNum w:abstractNumId="26">
+    <w:nsid w:val="45813A3B"/>
+    <w:multiLevelType w:val="hybridMultilevel"/>
+    <w:tmpl w:val="4C886856"/>
+    <w:lvl w:ilvl="0" w:tplc="0409000F">
+      <w:start w:val="1"/>
+      <w:numFmt w:val="decimal"/>
+      <w:lvlText w:val="%1."/>
+      <w:lvlJc w:val="left"/>
+      <w:pPr>
+        <w:ind w:left="1440" w:hanging="360"/>
+      </w:pPr>
+    </w:lvl>
+    <w:lvl w:ilvl="1" w:tplc="04090019" w:tentative="1">
+      <w:start w:val="1"/>
+      <w:numFmt w:val="lowerLetter"/>
+      <w:lvlText w:val="%2."/>
+      <w:lvlJc w:val="left"/>
+      <w:pPr>
+        <w:ind w:left="2160" w:hanging="360"/>
+      </w:pPr>
+    </w:lvl>
+    <w:lvl w:ilvl="2" w:tplc="0409001B" w:tentative="1">
+      <w:start w:val="1"/>
+      <w:numFmt w:val="lowerRoman"/>
+      <w:lvlText w:val="%3."/>
+      <w:lvlJc w:val="right"/>
+      <w:pPr>
+        <w:ind w:left="2880" w:hanging="180"/>
+      </w:pPr>
+    </w:lvl>
+    <w:lvl w:ilvl="3" w:tplc="0409000F" w:tentative="1">
+      <w:start w:val="1"/>
+      <w:numFmt w:val="decimal"/>
+      <w:lvlText w:val="%4."/>
+      <w:lvlJc w:val="left"/>
+      <w:pPr>
+        <w:ind w:left="3600" w:hanging="360"/>
+      </w:pPr>
+    </w:lvl>
+    <w:lvl w:ilvl="4" w:tplc="04090019" w:tentative="1">
+      <w:start w:val="1"/>
+      <w:numFmt w:val="lowerLetter"/>
+      <w:lvlText w:val="%5."/>
+      <w:lvlJc w:val="left"/>
+      <w:pPr>
+        <w:ind w:left="4320" w:hanging="360"/>
+      </w:pPr>
+    </w:lvl>
+    <w:lvl w:ilvl="5" w:tplc="0409001B" w:tentative="1">
+      <w:start w:val="1"/>
+      <w:numFmt w:val="lowerRoman"/>
+      <w:lvlText w:val="%6."/>
+      <w:lvlJc w:val="right"/>
+      <w:pPr>
+        <w:ind w:left="5040" w:hanging="180"/>
+      </w:pPr>
+    </w:lvl>
+    <w:lvl w:ilvl="6" w:tplc="0409000F" w:tentative="1">
+      <w:start w:val="1"/>
+      <w:numFmt w:val="decimal"/>
+      <w:lvlText w:val="%7."/>
+      <w:lvlJc w:val="left"/>
+      <w:pPr>
+        <w:ind w:left="5760" w:hanging="360"/>
+      </w:pPr>
+    </w:lvl>
+    <w:lvl w:ilvl="7" w:tplc="04090019" w:tentative="1">
+      <w:start w:val="1"/>
+      <w:numFmt w:val="lowerLetter"/>
+      <w:lvlText w:val="%8."/>
+      <w:lvlJc w:val="left"/>
+      <w:pPr>
+        <w:ind w:left="6480" w:hanging="360"/>
+      </w:pPr>
+    </w:lvl>
+    <w:lvl w:ilvl="8" w:tplc="0409001B" w:tentative="1">
+      <w:start w:val="1"/>
+      <w:numFmt w:val="lowerRoman"/>
+      <w:lvlText w:val="%9."/>
+      <w:lvlJc w:val="right"/>
+      <w:pPr>
+        <w:ind w:left="7200" w:hanging="180"/>
+      </w:pPr>
+    </w:lvl>
+  </w:abstractNum>
+  <w:abstractNum w:abstractNumId="27">
     <w:nsid w:val="4D1E3AD6"/>
     <w:multiLevelType w:val="hybridMultilevel"/>
     <w:tmpl w:val="F00CBC52"/>
@@ -21460,7 +24937,7 @@
       </w:rPr>
     </w:lvl>
   </w:abstractNum>
-  <w:abstractNum w:abstractNumId="19">
+  <w:abstractNum w:abstractNumId="28">
     <w:nsid w:val="504D6B91"/>
     <w:multiLevelType w:val="hybridMultilevel"/>
     <w:tmpl w:val="F8EE5B4E"/>
@@ -21554,7 +25031,7 @@
       </w:pPr>
     </w:lvl>
   </w:abstractNum>
-  <w:abstractNum w:abstractNumId="20">
+  <w:abstractNum w:abstractNumId="29">
     <w:nsid w:val="50980FAA"/>
     <w:multiLevelType w:val="multilevel"/>
     <w:tmpl w:val="6CEE7D44"/>
@@ -21690,7 +25167,7 @@
       </w:rPr>
     </w:lvl>
   </w:abstractNum>
-  <w:abstractNum w:abstractNumId="21">
+  <w:abstractNum w:abstractNumId="30">
     <w:nsid w:val="56A1309B"/>
     <w:multiLevelType w:val="multilevel"/>
     <w:tmpl w:val="A9327EA0"/>
@@ -21839,7 +25316,96 @@
       </w:rPr>
     </w:lvl>
   </w:abstractNum>
-  <w:abstractNum w:abstractNumId="22">
+  <w:abstractNum w:abstractNumId="31">
+    <w:nsid w:val="58853CE3"/>
+    <w:multiLevelType w:val="hybridMultilevel"/>
+    <w:tmpl w:val="B4DE3FAE"/>
+    <w:lvl w:ilvl="0" w:tplc="98B03182">
+      <w:start w:val="1"/>
+      <w:numFmt w:val="decimal"/>
+      <w:lvlText w:val="%1."/>
+      <w:lvlJc w:val="left"/>
+      <w:pPr>
+        <w:ind w:left="1440" w:hanging="720"/>
+      </w:pPr>
+      <w:rPr>
+        <w:rFonts w:hint="default"/>
+      </w:rPr>
+    </w:lvl>
+    <w:lvl w:ilvl="1" w:tplc="04090019">
+      <w:start w:val="1"/>
+      <w:numFmt w:val="lowerLetter"/>
+      <w:lvlText w:val="%2."/>
+      <w:lvlJc w:val="left"/>
+      <w:pPr>
+        <w:ind w:left="1800" w:hanging="360"/>
+      </w:pPr>
+    </w:lvl>
+    <w:lvl w:ilvl="2" w:tplc="0409001B" w:tentative="1">
+      <w:start w:val="1"/>
+      <w:numFmt w:val="lowerRoman"/>
+      <w:lvlText w:val="%3."/>
+      <w:lvlJc w:val="right"/>
+      <w:pPr>
+        <w:ind w:left="2520" w:hanging="180"/>
+      </w:pPr>
+    </w:lvl>
+    <w:lvl w:ilvl="3" w:tplc="0409000F" w:tentative="1">
+      <w:start w:val="1"/>
+      <w:numFmt w:val="decimal"/>
+      <w:lvlText w:val="%4."/>
+      <w:lvlJc w:val="left"/>
+      <w:pPr>
+        <w:ind w:left="3240" w:hanging="360"/>
+      </w:pPr>
+    </w:lvl>
+    <w:lvl w:ilvl="4" w:tplc="04090019" w:tentative="1">
+      <w:start w:val="1"/>
+      <w:numFmt w:val="lowerLetter"/>
+      <w:lvlText w:val="%5."/>
+      <w:lvlJc w:val="left"/>
+      <w:pPr>
+        <w:ind w:left="3960" w:hanging="360"/>
+      </w:pPr>
+    </w:lvl>
+    <w:lvl w:ilvl="5" w:tplc="0409001B" w:tentative="1">
+      <w:start w:val="1"/>
+      <w:numFmt w:val="lowerRoman"/>
+      <w:lvlText w:val="%6."/>
+      <w:lvlJc w:val="right"/>
+      <w:pPr>
+        <w:ind w:left="4680" w:hanging="180"/>
+      </w:pPr>
+    </w:lvl>
+    <w:lvl w:ilvl="6" w:tplc="0409000F" w:tentative="1">
+      <w:start w:val="1"/>
+      <w:numFmt w:val="decimal"/>
+      <w:lvlText w:val="%7."/>
+      <w:lvlJc w:val="left"/>
+      <w:pPr>
+        <w:ind w:left="5400" w:hanging="360"/>
+      </w:pPr>
+    </w:lvl>
+    <w:lvl w:ilvl="7" w:tplc="04090019" w:tentative="1">
+      <w:start w:val="1"/>
+      <w:numFmt w:val="lowerLetter"/>
+      <w:lvlText w:val="%8."/>
+      <w:lvlJc w:val="left"/>
+      <w:pPr>
+        <w:ind w:left="6120" w:hanging="360"/>
+      </w:pPr>
+    </w:lvl>
+    <w:lvl w:ilvl="8" w:tplc="0409001B" w:tentative="1">
+      <w:start w:val="1"/>
+      <w:numFmt w:val="lowerRoman"/>
+      <w:lvlText w:val="%9."/>
+      <w:lvlJc w:val="right"/>
+      <w:pPr>
+        <w:ind w:left="6840" w:hanging="180"/>
+      </w:pPr>
+    </w:lvl>
+  </w:abstractNum>
+  <w:abstractNum w:abstractNumId="32">
     <w:nsid w:val="601C6AB2"/>
     <w:multiLevelType w:val="multilevel"/>
     <w:tmpl w:val="18086568"/>
@@ -21988,7 +25554,7 @@
       </w:rPr>
     </w:lvl>
   </w:abstractNum>
-  <w:abstractNum w:abstractNumId="23">
+  <w:abstractNum w:abstractNumId="33">
     <w:nsid w:val="60F85F8C"/>
     <w:multiLevelType w:val="hybridMultilevel"/>
     <w:tmpl w:val="9D22981A"/>
@@ -22103,7 +25669,7 @@
       </w:rPr>
     </w:lvl>
   </w:abstractNum>
-  <w:abstractNum w:abstractNumId="24">
+  <w:abstractNum w:abstractNumId="34">
     <w:nsid w:val="68AB2E60"/>
     <w:multiLevelType w:val="hybridMultilevel"/>
     <w:tmpl w:val="855E0BC4"/>
@@ -22218,7 +25784,7 @@
       </w:rPr>
     </w:lvl>
   </w:abstractNum>
-  <w:abstractNum w:abstractNumId="25">
+  <w:abstractNum w:abstractNumId="35">
     <w:nsid w:val="75EE0B14"/>
     <w:multiLevelType w:val="multilevel"/>
     <w:tmpl w:val="05FAB682"/>
@@ -22350,7 +25916,7 @@
       </w:rPr>
     </w:lvl>
   </w:abstractNum>
-  <w:abstractNum w:abstractNumId="26">
+  <w:abstractNum w:abstractNumId="36">
     <w:nsid w:val="77A82B14"/>
     <w:multiLevelType w:val="hybridMultilevel"/>
     <w:tmpl w:val="1516583E"/>
@@ -22465,7 +26031,7 @@
       </w:rPr>
     </w:lvl>
   </w:abstractNum>
-  <w:abstractNum w:abstractNumId="27">
+  <w:abstractNum w:abstractNumId="37">
     <w:nsid w:val="7D57560E"/>
     <w:multiLevelType w:val="hybridMultilevel"/>
     <w:tmpl w:val="D18EACF0"/>
@@ -22602,10 +26168,10 @@
     </w:lvl>
   </w:abstractNum>
   <w:num w:numId="1">
-    <w:abstractNumId w:val="10"/>
+    <w:abstractNumId w:val="12"/>
   </w:num>
   <w:num w:numId="2">
-    <w:abstractNumId w:val="10"/>
+    <w:abstractNumId w:val="12"/>
     <w:lvlOverride w:ilvl="0">
       <w:startOverride w:val="1"/>
     </w:lvlOverride>
@@ -22635,73 +26201,73 @@
     </w:lvlOverride>
   </w:num>
   <w:num w:numId="3">
-    <w:abstractNumId w:val="20"/>
+    <w:abstractNumId w:val="29"/>
   </w:num>
   <w:num w:numId="4">
-    <w:abstractNumId w:val="17"/>
+    <w:abstractNumId w:val="25"/>
   </w:num>
   <w:num w:numId="5">
     <w:abstractNumId w:val="6"/>
   </w:num>
   <w:num w:numId="6">
-    <w:abstractNumId w:val="25"/>
+    <w:abstractNumId w:val="35"/>
   </w:num>
   <w:num w:numId="7">
     <w:abstractNumId w:val="5"/>
   </w:num>
   <w:num w:numId="8">
-    <w:abstractNumId w:val="27"/>
+    <w:abstractNumId w:val="37"/>
   </w:num>
   <w:num w:numId="9">
-    <w:abstractNumId w:val="11"/>
+    <w:abstractNumId w:val="16"/>
   </w:num>
   <w:num w:numId="10">
-    <w:abstractNumId w:val="14"/>
+    <w:abstractNumId w:val="22"/>
   </w:num>
   <w:num w:numId="11">
     <w:abstractNumId w:val="3"/>
   </w:num>
   <w:num w:numId="12">
-    <w:abstractNumId w:val="12"/>
+    <w:abstractNumId w:val="18"/>
   </w:num>
   <w:num w:numId="13">
     <w:abstractNumId w:val="4"/>
   </w:num>
   <w:num w:numId="14">
+    <w:abstractNumId w:val="28"/>
+  </w:num>
+  <w:num w:numId="15">
     <w:abstractNumId w:val="19"/>
   </w:num>
-  <w:num w:numId="15">
-    <w:abstractNumId w:val="13"/>
-  </w:num>
   <w:num w:numId="16">
-    <w:abstractNumId w:val="18"/>
+    <w:abstractNumId w:val="27"/>
   </w:num>
   <w:num w:numId="17">
-    <w:abstractNumId w:val="15"/>
+    <w:abstractNumId w:val="23"/>
   </w:num>
   <w:num w:numId="18">
-    <w:abstractNumId w:val="22"/>
+    <w:abstractNumId w:val="32"/>
   </w:num>
   <w:num w:numId="19">
-    <w:abstractNumId w:val="21"/>
+    <w:abstractNumId w:val="30"/>
   </w:num>
   <w:num w:numId="20">
     <w:abstractNumId w:val="8"/>
   </w:num>
   <w:num w:numId="21">
-    <w:abstractNumId w:val="9"/>
+    <w:abstractNumId w:val="11"/>
   </w:num>
   <w:num w:numId="22">
     <w:abstractNumId w:val="7"/>
   </w:num>
   <w:num w:numId="23">
-    <w:abstractNumId w:val="24"/>
+    <w:abstractNumId w:val="34"/>
   </w:num>
   <w:num w:numId="24">
-    <w:abstractNumId w:val="23"/>
+    <w:abstractNumId w:val="33"/>
   </w:num>
   <w:num w:numId="25">
-    <w:abstractNumId w:val="26"/>
+    <w:abstractNumId w:val="36"/>
   </w:num>
   <w:num w:numId="26">
     <w:abstractNumId w:val="0"/>
@@ -22710,10 +26276,40 @@
     <w:abstractNumId w:val="1"/>
   </w:num>
   <w:num w:numId="28">
-    <w:abstractNumId w:val="16"/>
+    <w:abstractNumId w:val="24"/>
   </w:num>
   <w:num w:numId="29">
     <w:abstractNumId w:val="2"/>
+  </w:num>
+  <w:num w:numId="30">
+    <w:abstractNumId w:val="17"/>
+  </w:num>
+  <w:num w:numId="31">
+    <w:abstractNumId w:val="13"/>
+  </w:num>
+  <w:num w:numId="32">
+    <w:abstractNumId w:val="10"/>
+  </w:num>
+  <w:num w:numId="33">
+    <w:abstractNumId w:val="26"/>
+  </w:num>
+  <w:num w:numId="34">
+    <w:abstractNumId w:val="9"/>
+  </w:num>
+  <w:num w:numId="35">
+    <w:abstractNumId w:val="21"/>
+  </w:num>
+  <w:num w:numId="36">
+    <w:abstractNumId w:val="20"/>
+  </w:num>
+  <w:num w:numId="37">
+    <w:abstractNumId w:val="15"/>
+  </w:num>
+  <w:num w:numId="38">
+    <w:abstractNumId w:val="14"/>
+  </w:num>
+  <w:num w:numId="39">
+    <w:abstractNumId w:val="31"/>
   </w:num>
 </w:numbering>
 </file>
@@ -22954,7 +26550,6 @@
   <w:style w:type="character" w:default="1" w:styleId="a0">
     <w:name w:val="Default Paragraph Font"/>
     <w:uiPriority w:val="1"/>
-    <w:semiHidden/>
     <w:unhideWhenUsed/>
   </w:style>
   <w:style w:type="table" w:default="1" w:styleId="a1">
@@ -23305,6 +26900,28 @@
       <w:lang w:val="en-AU"/>
     </w:rPr>
   </w:style>
+  <w:style w:type="paragraph" w:styleId="af4">
+    <w:name w:val="Body Text"/>
+    <w:basedOn w:val="a"/>
+    <w:link w:val="af5"/>
+    <w:rsid w:val="00F82FE5"/>
+    <w:pPr>
+      <w:ind w:firstLine="0"/>
+      <w:jc w:val="thaiDistribute"/>
+    </w:pPr>
+    <w:rPr>
+      <w:rFonts w:ascii="Times New Roman" w:eastAsia="Cordia New" w:hAnsi="Times New Roman" w:cs="Cordia New"/>
+    </w:rPr>
+  </w:style>
+  <w:style w:type="character" w:customStyle="1" w:styleId="af5">
+    <w:name w:val="เนื้อความ อักขระ"/>
+    <w:basedOn w:val="a0"/>
+    <w:link w:val="af4"/>
+    <w:rsid w:val="00F82FE5"/>
+    <w:rPr>
+      <w:rFonts w:ascii="Times New Roman" w:eastAsia="Cordia New" w:hAnsi="Times New Roman" w:cs="Cordia New"/>
+    </w:rPr>
+  </w:style>
 </w:styles>
 </file>
 

</xml_diff>